<commit_message>
add comment in design
</commit_message>
<xml_diff>
--- a/CS316 Project Report.docx
+++ b/CS316 Project Report.docx
@@ -315,7 +315,6 @@
                 <v:path gradientshapeok="t" o:connecttype="rect"/>
               </v:shapetype>
               <v:shape id="Text Box 6" o:spid="_x0000_s1026" type="#_x0000_t202" style="position:absolute;left:0;text-align:left;margin-left:141.75pt;margin-top:76.5pt;width:39pt;height:18.75pt;z-index:251662336;visibility:visible;mso-wrap-style:square;mso-width-percent:0;mso-height-percent:0;mso-wrap-distance-left:9pt;mso-wrap-distance-top:0;mso-wrap-distance-right:9pt;mso-wrap-distance-bottom:0;mso-position-horizontal:absolute;mso-position-horizontal-relative:left-margin-area;mso-position-vertical:absolute;mso-position-vertical-relative:text;mso-width-percent:0;mso-height-percent:0;mso-width-relative:margin;mso-height-relative:margin;v-text-anchor:top" o:gfxdata="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" filled="f" stroked="f">
-                <v:fill o:detectmouseclick="t"/>
                 <v:textbox>
                   <w:txbxContent>
                     <w:p>
@@ -1227,59 +1226,84 @@
         <w:t>, name, message)</w:t>
       </w:r>
     </w:p>
-    <w:p/>
-    <w:p>
-      <w:pPr>
-        <w:pStyle w:val="Heading2"/>
-      </w:pPr>
-      <w:r>
-        <w:t>Design of Web Interface</w:t>
-      </w:r>
-    </w:p>
-    <w:p>
-      <w:r>
-        <w:t>O</w:t>
-      </w:r>
-      <w:r>
-        <w:t>ur web interface consists of three</w:t>
-      </w:r>
-      <w:r>
-        <w:t xml:space="preserve"> parts. The first feature is to produce a world map</w:t>
-      </w:r>
-      <w:r>
-        <w:t xml:space="preserve"> (as shown in </w:t>
-      </w:r>
-      <w:r>
-        <w:fldChar w:fldCharType="begin"/>
-      </w:r>
-      <w:r>
-        <w:instrText xml:space="preserve"> REF _Ref495588305 \h </w:instrText>
-      </w:r>
-      <w:r>
-        <w:fldChar w:fldCharType="separate"/>
-      </w:r>
-      <w:r>
-        <w:t xml:space="preserve">Figure </w:t>
-      </w:r>
-      <w:r>
-        <w:rPr>
-          <w:noProof/>
-        </w:rPr>
-        <w:t>2</w:t>
-      </w:r>
-      <w:r>
-        <w:fldChar w:fldCharType="end"/>
+    <w:p>
+      <w:pPr>
+        <w:ind w:left="720"/>
+        <w:contextualSpacing/>
+      </w:pPr>
+      <w:proofErr w:type="spellStart"/>
+      <w:r>
+        <w:t>User_id</w:t>
+      </w:r>
+      <w:proofErr w:type="spellEnd"/>
+      <w:r>
+        <w:t xml:space="preserve">, name, and message should not be NULL. </w:t>
+      </w:r>
+      <w:r>
+        <w:t xml:space="preserve">Similar to Tweet, each message has a 200 character limit. </w:t>
       </w:r>
       <w:bookmarkStart w:id="2" w:name="_GoBack"/>
       <w:bookmarkEnd w:id="2"/>
+    </w:p>
+    <w:p/>
+    <w:p>
+      <w:pPr>
+        <w:pStyle w:val="Heading2"/>
+      </w:pPr>
+      <w:r>
+        <w:t>Design of Web Interface</w:t>
+      </w:r>
+    </w:p>
+    <w:p>
+      <w:r>
+        <w:t>O</w:t>
+      </w:r>
+      <w:r>
+        <w:t>ur web interface consists of three</w:t>
+      </w:r>
+      <w:r>
+        <w:t xml:space="preserve"> parts. The first feature is to produce a world map</w:t>
+      </w:r>
+      <w:r>
+        <w:t xml:space="preserve"> (as shown in </w:t>
+      </w:r>
+      <w:r>
+        <w:fldChar w:fldCharType="begin"/>
+      </w:r>
+      <w:r>
+        <w:instrText xml:space="preserve"> REF _Ref495588305 \h </w:instrText>
+      </w:r>
+      <w:r>
+        <w:fldChar w:fldCharType="separate"/>
+      </w:r>
+      <w:r>
+        <w:t xml:space="preserve">Figure </w:t>
+      </w:r>
+      <w:r>
+        <w:rPr>
+          <w:noProof/>
+        </w:rPr>
+        <w:t>2</w:t>
+      </w:r>
+      <w:r>
+        <w:fldChar w:fldCharType="end"/>
+      </w:r>
       <w:r>
         <w:t>)</w:t>
       </w:r>
       <w:r>
-        <w:t xml:space="preserve"> that shows the intensity of terrorist events for a given time period. The intensity can be measured as the frequency of terrorist events, or a combination of incident fatalities and injuries. When the user selects a </w:t>
+        <w:t xml:space="preserve"> that shows the intensity of terrorist events for a given </w:t>
       </w:r>
       <w:proofErr w:type="gramStart"/>
       <w:r>
+        <w:t>time period</w:t>
+      </w:r>
+      <w:proofErr w:type="gramEnd"/>
+      <w:r>
+        <w:t xml:space="preserve">. The intensity can be measured as the frequency of terrorist events, or a combination of incident fatalities and injuries. When the user selects a </w:t>
+      </w:r>
+      <w:proofErr w:type="gramStart"/>
+      <w:r>
         <w:t>period of time</w:t>
       </w:r>
       <w:proofErr w:type="gramEnd"/>
@@ -1315,7 +1339,11 @@
         <w:t>Our last feature enables users to leave messages about their thoughts or feelings. Users can also browse through others’ comment. We are also thinking about letting users report terrorism events, so that we can collect dat</w:t>
       </w:r>
       <w:r>
-        <w:t xml:space="preserve">a. However, users report is not authentic and may contaminate our original dataset. We may need some help from the course staff before we make up our mind.  </w:t>
+        <w:t xml:space="preserve">a. However, users report is not authentic and may </w:t>
+      </w:r>
+      <w:r>
+        <w:lastRenderedPageBreak/>
+        <w:t xml:space="preserve">contaminate our original dataset. We may need some help from the course staff before we make up our mind.  </w:t>
       </w:r>
       <w:r>
         <w:t xml:space="preserve">  </w:t>
@@ -2612,7 +2640,7 @@
 </file>
 
 <file path=customXml/itemProps1.xml><?xml version="1.0" encoding="utf-8"?>
-<ds:datastoreItem xmlns:ds="http://schemas.openxmlformats.org/officeDocument/2006/customXml" ds:itemID="{2E18F188-C546-4D49-8577-FBEC46E8FDA2}">
+<ds:datastoreItem xmlns:ds="http://schemas.openxmlformats.org/officeDocument/2006/customXml" ds:itemID="{876BF45B-7C60-4BBE-9E90-1467B9FBB83A}">
   <ds:schemaRefs>
     <ds:schemaRef ds:uri="http://schemas.openxmlformats.org/officeDocument/2006/bibliography"/>
   </ds:schemaRefs>

</xml_diff>

<commit_message>
add constraints on comment
</commit_message>
<xml_diff>
--- a/CS316 Project Report.docx
+++ b/CS316 Project Report.docx
@@ -558,14 +558,27 @@
       <w:r>
         <w:t xml:space="preserve">Figure </w:t>
       </w:r>
-      <w:fldSimple w:instr=" SEQ Figure \* ARABIC ">
-        <w:r>
-          <w:rPr>
-            <w:noProof/>
-          </w:rPr>
-          <w:t>1</w:t>
-        </w:r>
-      </w:fldSimple>
+      <w:r>
+        <w:fldChar w:fldCharType="begin"/>
+      </w:r>
+      <w:r>
+        <w:instrText xml:space="preserve"> SEQ Figure \* ARABIC </w:instrText>
+      </w:r>
+      <w:r>
+        <w:fldChar w:fldCharType="separate"/>
+      </w:r>
+      <w:r>
+        <w:rPr>
+          <w:noProof/>
+        </w:rPr>
+        <w:t>1</w:t>
+      </w:r>
+      <w:r>
+        <w:rPr>
+          <w:noProof/>
+        </w:rPr>
+        <w:fldChar w:fldCharType="end"/>
+      </w:r>
       <w:bookmarkEnd w:id="1"/>
       <w:r>
         <w:t xml:space="preserve"> E/R Diagram</w:t>
@@ -1240,10 +1253,16 @@
         <w:t xml:space="preserve">, name, and message should not be NULL. </w:t>
       </w:r>
       <w:r>
-        <w:t xml:space="preserve">Similar to Tweet, each message has a 200 character limit. </w:t>
+        <w:t xml:space="preserve">Similar to </w:t>
+      </w:r>
+      <w:r>
+        <w:t>twitter</w:t>
       </w:r>
       <w:bookmarkStart w:id="2" w:name="_GoBack"/>
       <w:bookmarkEnd w:id="2"/>
+      <w:r>
+        <w:t xml:space="preserve">, each message has a 200 character limit. </w:t>
+      </w:r>
     </w:p>
     <w:p/>
     <w:p>
@@ -1405,14 +1424,27 @@
       <w:r>
         <w:t xml:space="preserve">Figure </w:t>
       </w:r>
-      <w:fldSimple w:instr=" SEQ Figure \* ARABIC ">
-        <w:r>
-          <w:rPr>
-            <w:noProof/>
-          </w:rPr>
-          <w:t>2</w:t>
-        </w:r>
-      </w:fldSimple>
+      <w:r>
+        <w:fldChar w:fldCharType="begin"/>
+      </w:r>
+      <w:r>
+        <w:instrText xml:space="preserve"> SEQ Figure \* ARABIC </w:instrText>
+      </w:r>
+      <w:r>
+        <w:fldChar w:fldCharType="separate"/>
+      </w:r>
+      <w:r>
+        <w:rPr>
+          <w:noProof/>
+        </w:rPr>
+        <w:t>2</w:t>
+      </w:r>
+      <w:r>
+        <w:rPr>
+          <w:noProof/>
+        </w:rPr>
+        <w:fldChar w:fldCharType="end"/>
+      </w:r>
       <w:bookmarkEnd w:id="3"/>
       <w:r>
         <w:t xml:space="preserve"> World Map of Terrorism</w:t>
@@ -2640,7 +2672,7 @@
 </file>
 
 <file path=customXml/itemProps1.xml><?xml version="1.0" encoding="utf-8"?>
-<ds:datastoreItem xmlns:ds="http://schemas.openxmlformats.org/officeDocument/2006/customXml" ds:itemID="{876BF45B-7C60-4BBE-9E90-1467B9FBB83A}">
+<ds:datastoreItem xmlns:ds="http://schemas.openxmlformats.org/officeDocument/2006/customXml" ds:itemID="{BF47B2B5-2406-4573-AA55-8B292A4CFEC9}">
   <ds:schemaRefs>
     <ds:schemaRef ds:uri="http://schemas.openxmlformats.org/officeDocument/2006/bibliography"/>
   </ds:schemaRefs>

</xml_diff>

<commit_message>
update report with new schema
</commit_message>
<xml_diff>
--- a/CS316 Project Report.docx
+++ b/CS316 Project Report.docx
@@ -90,11 +90,11 @@
     <w:p/>
     <w:p>
       <w:pPr>
+        <w:pStyle w:val="ListParagraph"/>
         <w:numPr>
           <w:ilvl w:val="0"/>
-          <w:numId w:val="3"/>
+          <w:numId w:val="10"/>
         </w:numPr>
-        <w:contextualSpacing/>
       </w:pPr>
       <w:r>
         <w:t xml:space="preserve">Terrorism incidents have a key (id) and other attributes including </w:t>
@@ -108,11 +108,11 @@
     </w:p>
     <w:p>
       <w:pPr>
+        <w:pStyle w:val="ListParagraph"/>
         <w:numPr>
           <w:ilvl w:val="0"/>
-          <w:numId w:val="2"/>
+          <w:numId w:val="10"/>
         </w:numPr>
-        <w:contextualSpacing/>
       </w:pPr>
       <w:r>
         <w:t>A terrorism incident can only have happened at one location. Location information includes country, province/state (prov_state), city, and latitude and longitude of the city. Latitude and longitude represent the center of the city where incident occurred and serve as a primary key for the location entity set.</w:t>
@@ -120,11 +120,11 @@
     </w:p>
     <w:p>
       <w:pPr>
+        <w:pStyle w:val="ListParagraph"/>
         <w:numPr>
           <w:ilvl w:val="0"/>
-          <w:numId w:val="2"/>
+          <w:numId w:val="10"/>
         </w:numPr>
-        <w:contextualSpacing/>
       </w:pPr>
       <w:r>
         <w:t xml:space="preserve">Perpetrators, who initiated terrorism incidents, have group names (gname) as a key. Each incident can only have been initiated by one group of perpetrators. </w:t>
@@ -132,11 +132,11 @@
     </w:p>
     <w:p>
       <w:pPr>
+        <w:pStyle w:val="ListParagraph"/>
         <w:numPr>
           <w:ilvl w:val="0"/>
-          <w:numId w:val="2"/>
+          <w:numId w:val="10"/>
         </w:numPr>
-        <w:contextualSpacing/>
       </w:pPr>
       <w:r>
         <w:t xml:space="preserve">The weapons used in each incident can only belong to one category of the weapon types. </w:t>
@@ -144,35 +144,89 @@
     </w:p>
     <w:p>
       <w:pPr>
+        <w:pStyle w:val="ListParagraph"/>
         <w:numPr>
           <w:ilvl w:val="0"/>
-          <w:numId w:val="2"/>
+          <w:numId w:val="10"/>
         </w:numPr>
-        <w:contextualSpacing/>
-      </w:pPr>
-      <w:r>
-        <w:t xml:space="preserve">Each incident had only one type of target/victim. Target type serves as a key for the victim entity set. </w:t>
-      </w:r>
-    </w:p>
-    <w:p>
-      <w:pPr>
+      </w:pPr>
+      <w:r>
+        <w:t xml:space="preserve">Each incident had only one </w:t>
+      </w:r>
+      <w:r>
+        <w:t xml:space="preserve">general </w:t>
+      </w:r>
+      <w:r>
+        <w:t xml:space="preserve">type of </w:t>
+      </w:r>
+      <w:r>
+        <w:t>victim</w:t>
+      </w:r>
+      <w:r>
+        <w:t xml:space="preserve"> (type)</w:t>
+      </w:r>
+      <w:r>
+        <w:t>, such as business, government, and educational institution</w:t>
+      </w:r>
+      <w:r>
+        <w:t>. Each general type has multiple subtypes (subtype)</w:t>
+      </w:r>
+      <w:r>
+        <w:t xml:space="preserve">, which capture more </w:t>
+      </w:r>
+      <w:r>
+        <w:t>precise</w:t>
+      </w:r>
+      <w:r>
+        <w:t xml:space="preserve"> target categories. For example, if the target is the government, it could be government personnel, judges, or politician. The </w:t>
+      </w:r>
+      <w:r>
+        <w:t>s</w:t>
+      </w:r>
+      <w:r>
+        <w:t>pecific person, building, and installation</w:t>
+      </w:r>
+      <w:r>
+        <w:t xml:space="preserve"> (target) that were targeted</w:t>
+      </w:r>
+      <w:r>
+        <w:t xml:space="preserve"> </w:t>
+      </w:r>
+      <w:r>
+        <w:t>are also recorded</w:t>
+      </w:r>
+      <w:r>
+        <w:t xml:space="preserve">. </w:t>
+      </w:r>
+      <w:r>
+        <w:t xml:space="preserve">Type, subtype, and target serve as a key for the victim entity set. </w:t>
+      </w:r>
+    </w:p>
+    <w:p>
+      <w:pPr>
+        <w:pStyle w:val="ListParagraph"/>
         <w:numPr>
           <w:ilvl w:val="0"/>
-          <w:numId w:val="2"/>
+          <w:numId w:val="10"/>
         </w:numPr>
-        <w:contextualSpacing/>
-      </w:pPr>
-      <w:r>
-        <w:t xml:space="preserve">Each incident belonged to one class of attack. Attack is uniquely identified by type, success of an attack (successful_attack), and whether being suicide attack (suicide_attack). </w:t>
-      </w:r>
-    </w:p>
-    <w:p>
-      <w:pPr>
+      </w:pPr>
+      <w:r>
+        <w:t>Each incident belonged to one class of attack. Attack is uniquely identified by type, success</w:t>
+      </w:r>
+      <w:r>
+        <w:t>fulness</w:t>
+      </w:r>
+      <w:r>
+        <w:t xml:space="preserve"> of an attack (successful_attack), and whether being suicide attack (suicide_attack). </w:t>
+      </w:r>
+    </w:p>
+    <w:p>
+      <w:pPr>
+        <w:pStyle w:val="ListParagraph"/>
         <w:numPr>
           <w:ilvl w:val="0"/>
-          <w:numId w:val="2"/>
+          <w:numId w:val="10"/>
         </w:numPr>
-        <w:contextualSpacing/>
       </w:pPr>
       <w:r>
         <w:t xml:space="preserve">On our website, users could leave comment. The comment entity set has three attributes, including </w:t>
@@ -191,7 +245,19 @@
       </w:r>
       <w:proofErr w:type="spellEnd"/>
       <w:r>
-        <w:t xml:space="preserve"> is the key here. A user could leave several messages using the same name but each message will be assigned a unique </w:t>
+        <w:t xml:space="preserve"> is the key here. A user </w:t>
+      </w:r>
+      <w:r>
+        <w:lastRenderedPageBreak/>
+        <w:t xml:space="preserve">could leave several messages using the same </w:t>
+      </w:r>
+      <w:proofErr w:type="gramStart"/>
+      <w:r>
+        <w:t>name</w:t>
+      </w:r>
+      <w:proofErr w:type="gramEnd"/>
+      <w:r>
+        <w:t xml:space="preserve"> but each message will be assigned a unique </w:t>
       </w:r>
       <w:proofErr w:type="spellStart"/>
       <w:r>
@@ -228,7 +294,532 @@
         <w:rPr>
           <w:noProof/>
         </w:rPr>
-        <w:lastRenderedPageBreak/>
+        <mc:AlternateContent>
+          <mc:Choice Requires="wps">
+            <w:drawing>
+              <wp:anchor distT="0" distB="0" distL="114300" distR="114300" simplePos="0" relativeHeight="251673600" behindDoc="0" locked="0" layoutInCell="1" allowOverlap="1" wp14:anchorId="01CC33D5" wp14:editId="11ED23FC">
+                <wp:simplePos x="0" y="0"/>
+                <wp:positionH relativeFrom="leftMargin">
+                  <wp:posOffset>5438775</wp:posOffset>
+                </wp:positionH>
+                <wp:positionV relativeFrom="paragraph">
+                  <wp:posOffset>1432560</wp:posOffset>
+                </wp:positionV>
+                <wp:extent cx="571500" cy="238125"/>
+                <wp:effectExtent l="0" t="0" r="0" b="9525"/>
+                <wp:wrapNone/>
+                <wp:docPr id="7" name="Text Box 7"/>
+                <wp:cNvGraphicFramePr/>
+                <a:graphic xmlns:a="http://schemas.openxmlformats.org/drawingml/2006/main">
+                  <a:graphicData uri="http://schemas.microsoft.com/office/word/2010/wordprocessingShape">
+                    <wps:wsp>
+                      <wps:cNvSpPr txBox="1"/>
+                      <wps:spPr>
+                        <a:xfrm>
+                          <a:off x="0" y="0"/>
+                          <a:ext cx="571500" cy="238125"/>
+                        </a:xfrm>
+                        <a:prstGeom prst="rect">
+                          <a:avLst/>
+                        </a:prstGeom>
+                        <a:noFill/>
+                        <a:ln>
+                          <a:noFill/>
+                        </a:ln>
+                      </wps:spPr>
+                      <wps:txbx>
+                        <w:txbxContent>
+                          <w:p>
+                            <w:pPr>
+                              <w:pStyle w:val="NoSpacing"/>
+                              <w:rPr>
+                                <w:noProof/>
+                                <w:u w:val="single"/>
+                              </w:rPr>
+                            </w:pPr>
+                            <w:r>
+                              <w:rPr>
+                                <w:noProof/>
+                                <w:sz w:val="16"/>
+                                <w:szCs w:val="16"/>
+                                <w:u w:val="single"/>
+                              </w:rPr>
+                              <w:t>subtype</w:t>
+                            </w:r>
+                          </w:p>
+                        </w:txbxContent>
+                      </wps:txbx>
+                      <wps:bodyPr rot="0" spcFirstLastPara="0" vertOverflow="overflow" horzOverflow="overflow" vert="horz" wrap="square" lIns="91440" tIns="45720" rIns="91440" bIns="45720" numCol="1" spcCol="0" rtlCol="0" fromWordArt="0" anchor="t" anchorCtr="0" forceAA="0" compatLnSpc="1">
+                        <a:prstTxWarp prst="textNoShape">
+                          <a:avLst/>
+                        </a:prstTxWarp>
+                        <a:noAutofit/>
+                      </wps:bodyPr>
+                    </wps:wsp>
+                  </a:graphicData>
+                </a:graphic>
+                <wp14:sizeRelH relativeFrom="margin">
+                  <wp14:pctWidth>0</wp14:pctWidth>
+                </wp14:sizeRelH>
+                <wp14:sizeRelV relativeFrom="margin">
+                  <wp14:pctHeight>0</wp14:pctHeight>
+                </wp14:sizeRelV>
+              </wp:anchor>
+            </w:drawing>
+          </mc:Choice>
+          <mc:Fallback>
+            <w:pict>
+              <v:shapetype w14:anchorId="01CC33D5" id="_x0000_t202" coordsize="21600,21600" o:spt="202" path="m,l,21600r21600,l21600,xe">
+                <v:stroke joinstyle="miter"/>
+                <v:path gradientshapeok="t" o:connecttype="rect"/>
+              </v:shapetype>
+              <v:shape id="Text Box 7" o:spid="_x0000_s1026" type="#_x0000_t202" style="position:absolute;left:0;text-align:left;margin-left:428.25pt;margin-top:112.8pt;width:45pt;height:18.75pt;z-index:251673600;visibility:visible;mso-wrap-style:square;mso-width-percent:0;mso-height-percent:0;mso-wrap-distance-left:9pt;mso-wrap-distance-top:0;mso-wrap-distance-right:9pt;mso-wrap-distance-bottom:0;mso-position-horizontal:absolute;mso-position-horizontal-relative:left-margin-area;mso-position-vertical:absolute;mso-position-vertical-relative:text;mso-width-percent:0;mso-height-percent:0;mso-width-relative:margin;mso-height-relative:margin;v-text-anchor:top" o:gfxdata="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" filled="f" stroked="f">
+                <v:textbox>
+                  <w:txbxContent>
+                    <w:p>
+                      <w:pPr>
+                        <w:pStyle w:val="NoSpacing"/>
+                        <w:rPr>
+                          <w:noProof/>
+                          <w:u w:val="single"/>
+                        </w:rPr>
+                      </w:pPr>
+                      <w:r>
+                        <w:rPr>
+                          <w:noProof/>
+                          <w:sz w:val="16"/>
+                          <w:szCs w:val="16"/>
+                          <w:u w:val="single"/>
+                        </w:rPr>
+                        <w:t>subtype</w:t>
+                      </w:r>
+                    </w:p>
+                  </w:txbxContent>
+                </v:textbox>
+                <w10:wrap anchorx="margin"/>
+              </v:shape>
+            </w:pict>
+          </mc:Fallback>
+        </mc:AlternateContent>
+      </w:r>
+      <w:r>
+        <w:rPr>
+          <w:noProof/>
+        </w:rPr>
+        <mc:AlternateContent>
+          <mc:Choice Requires="wps">
+            <w:drawing>
+              <wp:anchor distT="0" distB="0" distL="114300" distR="114300" simplePos="0" relativeHeight="251668480" behindDoc="0" locked="0" layoutInCell="1" allowOverlap="1" wp14:anchorId="37602D0E" wp14:editId="7FAD3691">
+                <wp:simplePos x="0" y="0"/>
+                <wp:positionH relativeFrom="leftMargin">
+                  <wp:posOffset>5800725</wp:posOffset>
+                </wp:positionH>
+                <wp:positionV relativeFrom="paragraph">
+                  <wp:posOffset>2346960</wp:posOffset>
+                </wp:positionV>
+                <wp:extent cx="495300" cy="238125"/>
+                <wp:effectExtent l="0" t="0" r="0" b="9525"/>
+                <wp:wrapNone/>
+                <wp:docPr id="8" name="Text Box 8"/>
+                <wp:cNvGraphicFramePr/>
+                <a:graphic xmlns:a="http://schemas.openxmlformats.org/drawingml/2006/main">
+                  <a:graphicData uri="http://schemas.microsoft.com/office/word/2010/wordprocessingShape">
+                    <wps:wsp>
+                      <wps:cNvSpPr txBox="1"/>
+                      <wps:spPr>
+                        <a:xfrm>
+                          <a:off x="0" y="0"/>
+                          <a:ext cx="495300" cy="238125"/>
+                        </a:xfrm>
+                        <a:prstGeom prst="rect">
+                          <a:avLst/>
+                        </a:prstGeom>
+                        <a:noFill/>
+                        <a:ln>
+                          <a:noFill/>
+                        </a:ln>
+                      </wps:spPr>
+                      <wps:txbx>
+                        <w:txbxContent>
+                          <w:p>
+                            <w:pPr>
+                              <w:pStyle w:val="NoSpacing"/>
+                              <w:rPr>
+                                <w:noProof/>
+                                <w:u w:val="single"/>
+                              </w:rPr>
+                            </w:pPr>
+                            <w:r>
+                              <w:rPr>
+                                <w:noProof/>
+                                <w:sz w:val="16"/>
+                                <w:szCs w:val="16"/>
+                                <w:u w:val="single"/>
+                              </w:rPr>
+                              <w:t>target</w:t>
+                            </w:r>
+                          </w:p>
+                        </w:txbxContent>
+                      </wps:txbx>
+                      <wps:bodyPr rot="0" spcFirstLastPara="0" vertOverflow="overflow" horzOverflow="overflow" vert="horz" wrap="square" lIns="91440" tIns="45720" rIns="91440" bIns="45720" numCol="1" spcCol="0" rtlCol="0" fromWordArt="0" anchor="t" anchorCtr="0" forceAA="0" compatLnSpc="1">
+                        <a:prstTxWarp prst="textNoShape">
+                          <a:avLst/>
+                        </a:prstTxWarp>
+                        <a:noAutofit/>
+                      </wps:bodyPr>
+                    </wps:wsp>
+                  </a:graphicData>
+                </a:graphic>
+                <wp14:sizeRelH relativeFrom="margin">
+                  <wp14:pctWidth>0</wp14:pctWidth>
+                </wp14:sizeRelH>
+                <wp14:sizeRelV relativeFrom="margin">
+                  <wp14:pctHeight>0</wp14:pctHeight>
+                </wp14:sizeRelV>
+              </wp:anchor>
+            </w:drawing>
+          </mc:Choice>
+          <mc:Fallback>
+            <w:pict>
+              <v:shape w14:anchorId="37602D0E" id="Text Box 8" o:spid="_x0000_s1027" type="#_x0000_t202" style="position:absolute;left:0;text-align:left;margin-left:456.75pt;margin-top:184.8pt;width:39pt;height:18.75pt;z-index:251668480;visibility:visible;mso-wrap-style:square;mso-width-percent:0;mso-height-percent:0;mso-wrap-distance-left:9pt;mso-wrap-distance-top:0;mso-wrap-distance-right:9pt;mso-wrap-distance-bottom:0;mso-position-horizontal:absolute;mso-position-horizontal-relative:left-margin-area;mso-position-vertical:absolute;mso-position-vertical-relative:text;mso-width-percent:0;mso-height-percent:0;mso-width-relative:margin;mso-height-relative:margin;v-text-anchor:top" o:gfxdata="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" filled="f" stroked="f">
+                <v:textbox>
+                  <w:txbxContent>
+                    <w:p>
+                      <w:pPr>
+                        <w:pStyle w:val="NoSpacing"/>
+                        <w:rPr>
+                          <w:noProof/>
+                          <w:u w:val="single"/>
+                        </w:rPr>
+                      </w:pPr>
+                      <w:r>
+                        <w:rPr>
+                          <w:noProof/>
+                          <w:sz w:val="16"/>
+                          <w:szCs w:val="16"/>
+                          <w:u w:val="single"/>
+                        </w:rPr>
+                        <w:t>target</w:t>
+                      </w:r>
+                    </w:p>
+                  </w:txbxContent>
+                </v:textbox>
+                <w10:wrap anchorx="margin"/>
+              </v:shape>
+            </w:pict>
+          </mc:Fallback>
+        </mc:AlternateContent>
+      </w:r>
+      <w:r>
+        <w:rPr>
+          <w:noProof/>
+        </w:rPr>
+        <mc:AlternateContent>
+          <mc:Choice Requires="wps">
+            <w:drawing>
+              <wp:anchor distT="0" distB="0" distL="114300" distR="114300" simplePos="0" relativeHeight="251658239" behindDoc="0" locked="0" layoutInCell="1" allowOverlap="1" wp14:anchorId="544EDF40" wp14:editId="70D78D43">
+                <wp:simplePos x="0" y="0"/>
+                <wp:positionH relativeFrom="column">
+                  <wp:posOffset>4848225</wp:posOffset>
+                </wp:positionH>
+                <wp:positionV relativeFrom="paragraph">
+                  <wp:posOffset>2346960</wp:posOffset>
+                </wp:positionV>
+                <wp:extent cx="485775" cy="219075"/>
+                <wp:effectExtent l="0" t="0" r="28575" b="28575"/>
+                <wp:wrapNone/>
+                <wp:docPr id="10" name="Oval 10"/>
+                <wp:cNvGraphicFramePr/>
+                <a:graphic xmlns:a="http://schemas.openxmlformats.org/drawingml/2006/main">
+                  <a:graphicData uri="http://schemas.microsoft.com/office/word/2010/wordprocessingShape">
+                    <wps:wsp>
+                      <wps:cNvSpPr/>
+                      <wps:spPr>
+                        <a:xfrm>
+                          <a:off x="0" y="0"/>
+                          <a:ext cx="485775" cy="219075"/>
+                        </a:xfrm>
+                        <a:prstGeom prst="ellipse">
+                          <a:avLst/>
+                        </a:prstGeom>
+                        <a:ln>
+                          <a:solidFill>
+                            <a:schemeClr val="tx1"/>
+                          </a:solidFill>
+                        </a:ln>
+                      </wps:spPr>
+                      <wps:style>
+                        <a:lnRef idx="2">
+                          <a:schemeClr val="accent6"/>
+                        </a:lnRef>
+                        <a:fillRef idx="1">
+                          <a:schemeClr val="lt1"/>
+                        </a:fillRef>
+                        <a:effectRef idx="0">
+                          <a:schemeClr val="accent6"/>
+                        </a:effectRef>
+                        <a:fontRef idx="minor">
+                          <a:schemeClr val="dk1"/>
+                        </a:fontRef>
+                      </wps:style>
+                      <wps:bodyPr rot="0" spcFirstLastPara="0" vertOverflow="overflow" horzOverflow="overflow" vert="horz" wrap="square" lIns="91440" tIns="45720" rIns="91440" bIns="45720" numCol="1" spcCol="0" rtlCol="0" fromWordArt="0" anchor="ctr" anchorCtr="0" forceAA="0" compatLnSpc="1">
+                        <a:prstTxWarp prst="textNoShape">
+                          <a:avLst/>
+                        </a:prstTxWarp>
+                        <a:noAutofit/>
+                      </wps:bodyPr>
+                    </wps:wsp>
+                  </a:graphicData>
+                </a:graphic>
+                <wp14:sizeRelH relativeFrom="margin">
+                  <wp14:pctWidth>0</wp14:pctWidth>
+                </wp14:sizeRelH>
+                <wp14:sizeRelV relativeFrom="margin">
+                  <wp14:pctHeight>0</wp14:pctHeight>
+                </wp14:sizeRelV>
+              </wp:anchor>
+            </w:drawing>
+          </mc:Choice>
+          <mc:Fallback>
+            <w:pict>
+              <v:oval w14:anchorId="71C0BF37" id="Oval 10" o:spid="_x0000_s1026" style="position:absolute;margin-left:381.75pt;margin-top:184.8pt;width:38.25pt;height:17.25pt;z-index:251658239;visibility:visible;mso-wrap-style:square;mso-width-percent:0;mso-height-percent:0;mso-wrap-distance-left:9pt;mso-wrap-distance-top:0;mso-wrap-distance-right:9pt;mso-wrap-distance-bottom:0;mso-position-horizontal:absolute;mso-position-horizontal-relative:text;mso-position-vertical:absolute;mso-position-vertical-relative:text;mso-width-percent:0;mso-height-percent:0;mso-width-relative:margin;mso-height-relative:margin;v-text-anchor:middle" o:gfxdata="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" fillcolor="white [3201]" strokecolor="black [3213]" strokeweight="1pt">
+                <v:stroke joinstyle="miter"/>
+              </v:oval>
+            </w:pict>
+          </mc:Fallback>
+        </mc:AlternateContent>
+      </w:r>
+      <w:r>
+        <w:rPr>
+          <w:noProof/>
+        </w:rPr>
+        <mc:AlternateContent>
+          <mc:Choice Requires="wps">
+            <w:drawing>
+              <wp:anchor distT="0" distB="0" distL="114300" distR="114300" simplePos="0" relativeHeight="251672576" behindDoc="0" locked="0" layoutInCell="1" allowOverlap="1" wp14:anchorId="79E3928D" wp14:editId="2A7A1F10">
+                <wp:simplePos x="0" y="0"/>
+                <wp:positionH relativeFrom="column">
+                  <wp:posOffset>4543425</wp:posOffset>
+                </wp:positionH>
+                <wp:positionV relativeFrom="paragraph">
+                  <wp:posOffset>1423035</wp:posOffset>
+                </wp:positionV>
+                <wp:extent cx="485775" cy="219075"/>
+                <wp:effectExtent l="0" t="0" r="28575" b="28575"/>
+                <wp:wrapNone/>
+                <wp:docPr id="13" name="Oval 13"/>
+                <wp:cNvGraphicFramePr/>
+                <a:graphic xmlns:a="http://schemas.openxmlformats.org/drawingml/2006/main">
+                  <a:graphicData uri="http://schemas.microsoft.com/office/word/2010/wordprocessingShape">
+                    <wps:wsp>
+                      <wps:cNvSpPr/>
+                      <wps:spPr>
+                        <a:xfrm>
+                          <a:off x="0" y="0"/>
+                          <a:ext cx="485775" cy="219075"/>
+                        </a:xfrm>
+                        <a:prstGeom prst="ellipse">
+                          <a:avLst/>
+                        </a:prstGeom>
+                        <a:ln>
+                          <a:solidFill>
+                            <a:schemeClr val="tx1"/>
+                          </a:solidFill>
+                        </a:ln>
+                      </wps:spPr>
+                      <wps:style>
+                        <a:lnRef idx="2">
+                          <a:schemeClr val="accent6"/>
+                        </a:lnRef>
+                        <a:fillRef idx="1">
+                          <a:schemeClr val="lt1"/>
+                        </a:fillRef>
+                        <a:effectRef idx="0">
+                          <a:schemeClr val="accent6"/>
+                        </a:effectRef>
+                        <a:fontRef idx="minor">
+                          <a:schemeClr val="dk1"/>
+                        </a:fontRef>
+                      </wps:style>
+                      <wps:bodyPr rot="0" spcFirstLastPara="0" vertOverflow="overflow" horzOverflow="overflow" vert="horz" wrap="square" lIns="91440" tIns="45720" rIns="91440" bIns="45720" numCol="1" spcCol="0" rtlCol="0" fromWordArt="0" anchor="ctr" anchorCtr="0" forceAA="0" compatLnSpc="1">
+                        <a:prstTxWarp prst="textNoShape">
+                          <a:avLst/>
+                        </a:prstTxWarp>
+                        <a:noAutofit/>
+                      </wps:bodyPr>
+                    </wps:wsp>
+                  </a:graphicData>
+                </a:graphic>
+                <wp14:sizeRelH relativeFrom="margin">
+                  <wp14:pctWidth>0</wp14:pctWidth>
+                </wp14:sizeRelH>
+                <wp14:sizeRelV relativeFrom="margin">
+                  <wp14:pctHeight>0</wp14:pctHeight>
+                </wp14:sizeRelV>
+              </wp:anchor>
+            </w:drawing>
+          </mc:Choice>
+          <mc:Fallback>
+            <w:pict>
+              <v:oval w14:anchorId="63AF51F6" id="Oval 13" o:spid="_x0000_s1026" style="position:absolute;margin-left:357.75pt;margin-top:112.05pt;width:38.25pt;height:17.25pt;z-index:251672576;visibility:visible;mso-wrap-style:square;mso-width-percent:0;mso-height-percent:0;mso-wrap-distance-left:9pt;mso-wrap-distance-top:0;mso-wrap-distance-right:9pt;mso-wrap-distance-bottom:0;mso-position-horizontal:absolute;mso-position-horizontal-relative:text;mso-position-vertical:absolute;mso-position-vertical-relative:text;mso-width-percent:0;mso-height-percent:0;mso-width-relative:margin;mso-height-relative:margin;v-text-anchor:middle" o:gfxdata="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" fillcolor="white [3201]" strokecolor="black [3213]" strokeweight="1pt">
+                <v:stroke joinstyle="miter"/>
+              </v:oval>
+            </w:pict>
+          </mc:Fallback>
+        </mc:AlternateContent>
+      </w:r>
+      <w:r>
+        <w:rPr>
+          <w:noProof/>
+        </w:rPr>
+        <mc:AlternateContent>
+          <mc:Choice Requires="wps">
+            <w:drawing>
+              <wp:anchor distT="0" distB="0" distL="114300" distR="114300" simplePos="0" relativeHeight="251670528" behindDoc="0" locked="0" layoutInCell="1" allowOverlap="1" wp14:anchorId="5E31863D" wp14:editId="2CF7C4E0">
+                <wp:simplePos x="0" y="0"/>
+                <wp:positionH relativeFrom="column">
+                  <wp:posOffset>4799965</wp:posOffset>
+                </wp:positionH>
+                <wp:positionV relativeFrom="paragraph">
+                  <wp:posOffset>1642110</wp:posOffset>
+                </wp:positionV>
+                <wp:extent cx="9525" cy="228600"/>
+                <wp:effectExtent l="0" t="0" r="28575" b="19050"/>
+                <wp:wrapNone/>
+                <wp:docPr id="11" name="Straight Connector 11"/>
+                <wp:cNvGraphicFramePr/>
+                <a:graphic xmlns:a="http://schemas.openxmlformats.org/drawingml/2006/main">
+                  <a:graphicData uri="http://schemas.microsoft.com/office/word/2010/wordprocessingShape">
+                    <wps:wsp>
+                      <wps:cNvCnPr/>
+                      <wps:spPr>
+                        <a:xfrm flipH="1" flipV="1">
+                          <a:off x="0" y="0"/>
+                          <a:ext cx="9525" cy="228600"/>
+                        </a:xfrm>
+                        <a:prstGeom prst="line">
+                          <a:avLst/>
+                        </a:prstGeom>
+                        <a:ln w="15875">
+                          <a:solidFill>
+                            <a:schemeClr val="tx1"/>
+                          </a:solidFill>
+                        </a:ln>
+                      </wps:spPr>
+                      <wps:style>
+                        <a:lnRef idx="1">
+                          <a:schemeClr val="accent1"/>
+                        </a:lnRef>
+                        <a:fillRef idx="0">
+                          <a:schemeClr val="accent1"/>
+                        </a:fillRef>
+                        <a:effectRef idx="0">
+                          <a:schemeClr val="accent1"/>
+                        </a:effectRef>
+                        <a:fontRef idx="minor">
+                          <a:schemeClr val="tx1"/>
+                        </a:fontRef>
+                      </wps:style>
+                      <wps:bodyPr/>
+                    </wps:wsp>
+                  </a:graphicData>
+                </a:graphic>
+                <wp14:sizeRelH relativeFrom="margin">
+                  <wp14:pctWidth>0</wp14:pctWidth>
+                </wp14:sizeRelH>
+                <wp14:sizeRelV relativeFrom="margin">
+                  <wp14:pctHeight>0</wp14:pctHeight>
+                </wp14:sizeRelV>
+              </wp:anchor>
+            </w:drawing>
+          </mc:Choice>
+          <mc:Fallback>
+            <w:pict>
+              <v:line w14:anchorId="63991E8E" id="Straight Connector 11" o:spid="_x0000_s1026" style="position:absolute;flip:x y;z-index:251670528;visibility:visible;mso-wrap-style:square;mso-width-percent:0;mso-height-percent:0;mso-wrap-distance-left:9pt;mso-wrap-distance-top:0;mso-wrap-distance-right:9pt;mso-wrap-distance-bottom:0;mso-position-horizontal:absolute;mso-position-horizontal-relative:text;mso-position-vertical:absolute;mso-position-vertical-relative:text;mso-width-percent:0;mso-height-percent:0;mso-width-relative:margin;mso-height-relative:margin" from="377.95pt,129.3pt" to="378.7pt,147.3pt" o:gfxdata="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" strokecolor="black [3213]" strokeweight="1.25pt">
+                <v:stroke joinstyle="miter"/>
+              </v:line>
+            </w:pict>
+          </mc:Fallback>
+        </mc:AlternateContent>
+      </w:r>
+      <w:r>
+        <w:rPr>
+          <w:noProof/>
+        </w:rPr>
+        <mc:AlternateContent>
+          <mc:Choice Requires="wps">
+            <w:drawing>
+              <wp:anchor distT="0" distB="0" distL="114300" distR="114300" simplePos="0" relativeHeight="251664384" behindDoc="0" locked="0" layoutInCell="1" allowOverlap="1" wp14:anchorId="142D9193" wp14:editId="33365FF0">
+                <wp:simplePos x="0" y="0"/>
+                <wp:positionH relativeFrom="column">
+                  <wp:posOffset>5095875</wp:posOffset>
+                </wp:positionH>
+                <wp:positionV relativeFrom="paragraph">
+                  <wp:posOffset>2185035</wp:posOffset>
+                </wp:positionV>
+                <wp:extent cx="0" cy="171450"/>
+                <wp:effectExtent l="0" t="0" r="38100" b="19050"/>
+                <wp:wrapNone/>
+                <wp:docPr id="2" name="Straight Connector 2"/>
+                <wp:cNvGraphicFramePr/>
+                <a:graphic xmlns:a="http://schemas.openxmlformats.org/drawingml/2006/main">
+                  <a:graphicData uri="http://schemas.microsoft.com/office/word/2010/wordprocessingShape">
+                    <wps:wsp>
+                      <wps:cNvCnPr/>
+                      <wps:spPr>
+                        <a:xfrm>
+                          <a:off x="0" y="0"/>
+                          <a:ext cx="0" cy="171450"/>
+                        </a:xfrm>
+                        <a:prstGeom prst="line">
+                          <a:avLst/>
+                        </a:prstGeom>
+                        <a:ln w="22225">
+                          <a:solidFill>
+                            <a:schemeClr val="tx1"/>
+                          </a:solidFill>
+                        </a:ln>
+                      </wps:spPr>
+                      <wps:style>
+                        <a:lnRef idx="1">
+                          <a:schemeClr val="accent1"/>
+                        </a:lnRef>
+                        <a:fillRef idx="0">
+                          <a:schemeClr val="accent1"/>
+                        </a:fillRef>
+                        <a:effectRef idx="0">
+                          <a:schemeClr val="accent1"/>
+                        </a:effectRef>
+                        <a:fontRef idx="minor">
+                          <a:schemeClr val="tx1"/>
+                        </a:fontRef>
+                      </wps:style>
+                      <wps:bodyPr/>
+                    </wps:wsp>
+                  </a:graphicData>
+                </a:graphic>
+                <wp14:sizeRelH relativeFrom="margin">
+                  <wp14:pctWidth>0</wp14:pctWidth>
+                </wp14:sizeRelH>
+                <wp14:sizeRelV relativeFrom="margin">
+                  <wp14:pctHeight>0</wp14:pctHeight>
+                </wp14:sizeRelV>
+              </wp:anchor>
+            </w:drawing>
+          </mc:Choice>
+          <mc:Fallback>
+            <w:pict>
+              <v:line w14:anchorId="41CCD341" id="Straight Connector 2" o:spid="_x0000_s1026" style="position:absolute;z-index:251664384;visibility:visible;mso-wrap-style:square;mso-width-percent:0;mso-height-percent:0;mso-wrap-distance-left:9pt;mso-wrap-distance-top:0;mso-wrap-distance-right:9pt;mso-wrap-distance-bottom:0;mso-position-horizontal:absolute;mso-position-horizontal-relative:text;mso-position-vertical:absolute;mso-position-vertical-relative:text;mso-width-percent:0;mso-height-percent:0;mso-width-relative:margin;mso-height-relative:margin" from="401.25pt,172.05pt" to="401.25pt,185.55pt" o:gfxdata="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" strokecolor="black [3213]" strokeweight="1.75pt">
+                <v:stroke joinstyle="miter"/>
+              </v:line>
+            </w:pict>
+          </mc:Fallback>
+        </mc:AlternateContent>
+      </w:r>
+      <w:r>
+        <w:rPr>
+          <w:noProof/>
+        </w:rPr>
         <mc:AlternateContent>
           <mc:Choice Requires="wps">
             <w:drawing>
@@ -310,11 +901,7 @@
           </mc:Choice>
           <mc:Fallback>
             <w:pict>
-              <v:shapetype w14:anchorId="2EDCCB55" id="_x0000_t202" coordsize="21600,21600" o:spt="202" path="m,l,21600r21600,l21600,xe">
-                <v:stroke joinstyle="miter"/>
-                <v:path gradientshapeok="t" o:connecttype="rect"/>
-              </v:shapetype>
-              <v:shape id="Text Box 6" o:spid="_x0000_s1026" type="#_x0000_t202" style="position:absolute;left:0;text-align:left;margin-left:141.75pt;margin-top:76.5pt;width:39pt;height:18.75pt;z-index:251662336;visibility:visible;mso-wrap-style:square;mso-width-percent:0;mso-height-percent:0;mso-wrap-distance-left:9pt;mso-wrap-distance-top:0;mso-wrap-distance-right:9pt;mso-wrap-distance-bottom:0;mso-position-horizontal:absolute;mso-position-horizontal-relative:left-margin-area;mso-position-vertical:absolute;mso-position-vertical-relative:text;mso-width-percent:0;mso-height-percent:0;mso-width-relative:margin;mso-height-relative:margin;v-text-anchor:top" o:gfxdata="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" filled="f" stroked="f">
+              <v:shape w14:anchorId="2EDCCB55" id="Text Box 6" o:spid="_x0000_s1028" type="#_x0000_t202" style="position:absolute;left:0;text-align:left;margin-left:141.75pt;margin-top:76.5pt;width:39pt;height:18.75pt;z-index:251662336;visibility:visible;mso-wrap-style:square;mso-width-percent:0;mso-height-percent:0;mso-wrap-distance-left:9pt;mso-wrap-distance-top:0;mso-wrap-distance-right:9pt;mso-wrap-distance-bottom:0;mso-position-horizontal:absolute;mso-position-horizontal-relative:left-margin-area;mso-position-vertical:absolute;mso-position-vertical-relative:text;mso-width-percent:0;mso-height-percent:0;mso-width-relative:margin;mso-height-relative:margin;v-text-anchor:top" o:gfxdata="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" filled="f" stroked="f">
                 <v:textbox>
                   <w:txbxContent>
                     <w:p>
@@ -495,7 +1082,7 @@
           </mc:Choice>
           <mc:Fallback>
             <w:pict>
-              <v:oval w14:anchorId="792E20D6" id="Oval 4" o:spid="_x0000_s1026" style="position:absolute;margin-left:66.75pt;margin-top:76.5pt;width:38.25pt;height:17.25pt;z-index:251659264;visibility:visible;mso-wrap-style:square;mso-width-percent:0;mso-height-percent:0;mso-wrap-distance-left:9pt;mso-wrap-distance-top:0;mso-wrap-distance-right:9pt;mso-wrap-distance-bottom:0;mso-position-horizontal:absolute;mso-position-horizontal-relative:text;mso-position-vertical:absolute;mso-position-vertical-relative:text;mso-width-percent:0;mso-height-percent:0;mso-width-relative:margin;mso-height-relative:margin;v-text-anchor:middle" o:gfxdata="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" fillcolor="white [3201]" strokecolor="black [3213]" strokeweight="1pt">
+              <v:oval w14:anchorId="2BD40961" id="Oval 4" o:spid="_x0000_s1026" style="position:absolute;margin-left:66.75pt;margin-top:76.5pt;width:38.25pt;height:17.25pt;z-index:251659264;visibility:visible;mso-wrap-style:square;mso-width-percent:0;mso-height-percent:0;mso-wrap-distance-left:9pt;mso-wrap-distance-top:0;mso-wrap-distance-right:9pt;mso-wrap-distance-bottom:0;mso-position-horizontal:absolute;mso-position-horizontal-relative:text;mso-position-vertical:absolute;mso-position-vertical-relative:text;mso-width-percent:0;mso-height-percent:0;mso-width-relative:margin;mso-height-relative:margin;v-text-anchor:middle" o:gfxdata="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" fillcolor="white [3201]" strokecolor="black [3213]" strokeweight="1pt">
                 <v:stroke joinstyle="miter"/>
               </v:oval>
             </w:pict>
@@ -508,8 +1095,8 @@
         </w:rPr>
         <w:drawing>
           <wp:inline distT="0" distB="0" distL="0" distR="0">
-            <wp:extent cx="5733415" cy="4067175"/>
-            <wp:effectExtent l="0" t="0" r="635" b="9525"/>
+            <wp:extent cx="5760269" cy="4086225"/>
+            <wp:effectExtent l="0" t="0" r="0" b="0"/>
             <wp:docPr id="3" name="Picture 3"/>
             <wp:cNvGraphicFramePr>
               <a:graphicFrameLocks xmlns:a="http://schemas.openxmlformats.org/drawingml/2006/main" noChangeAspect="1"/>
@@ -536,7 +1123,7 @@
                   <pic:spPr>
                     <a:xfrm>
                       <a:off x="0" y="0"/>
-                      <a:ext cx="5733415" cy="4067175"/>
+                      <a:ext cx="5765763" cy="4090122"/>
                     </a:xfrm>
                     <a:prstGeom prst="rect">
                       <a:avLst/>
@@ -624,9 +1211,383 @@
     </w:p>
     <w:p>
       <w:pPr>
+        <w:pStyle w:val="ListParagraph"/>
         <w:numPr>
           <w:ilvl w:val="0"/>
-          <w:numId w:val="1"/>
+          <w:numId w:val="8"/>
+        </w:numPr>
+      </w:pPr>
+      <w:r>
+        <w:t>Incident (</w:t>
+      </w:r>
+      <w:r>
+        <w:rPr>
+          <w:u w:val="single"/>
+        </w:rPr>
+        <w:t>id</w:t>
+      </w:r>
+      <w:r>
+        <w:t xml:space="preserve">, </w:t>
+      </w:r>
+      <w:r>
+        <w:t>date</w:t>
+      </w:r>
+      <w:r>
+        <w:t xml:space="preserve">, international, </w:t>
+      </w:r>
+      <w:proofErr w:type="spellStart"/>
+      <w:r>
+        <w:t>property_damage</w:t>
+      </w:r>
+      <w:proofErr w:type="spellEnd"/>
+      <w:r>
+        <w:t xml:space="preserve">, </w:t>
+      </w:r>
+      <w:proofErr w:type="spellStart"/>
+      <w:r>
+        <w:t>nwound</w:t>
+      </w:r>
+      <w:proofErr w:type="spellEnd"/>
+      <w:r>
+        <w:t xml:space="preserve">, </w:t>
+      </w:r>
+      <w:proofErr w:type="spellStart"/>
+      <w:r>
+        <w:t>nkill</w:t>
+      </w:r>
+      <w:proofErr w:type="spellEnd"/>
+      <w:r>
+        <w:t>)</w:t>
+      </w:r>
+    </w:p>
+    <w:p>
+      <w:pPr>
+        <w:pStyle w:val="ListParagraph"/>
+        <w:numPr>
+          <w:ilvl w:val="0"/>
+          <w:numId w:val="8"/>
+        </w:numPr>
+      </w:pPr>
+      <w:r>
+        <w:t>Location (</w:t>
+      </w:r>
+      <w:r>
+        <w:rPr>
+          <w:u w:val="single"/>
+        </w:rPr>
+        <w:t>latitude</w:t>
+      </w:r>
+      <w:r>
+        <w:t xml:space="preserve">, </w:t>
+      </w:r>
+      <w:r>
+        <w:rPr>
+          <w:u w:val="single"/>
+        </w:rPr>
+        <w:t>longitude</w:t>
+      </w:r>
+      <w:r>
+        <w:t>, country, prov_state, city)</w:t>
+      </w:r>
+    </w:p>
+    <w:p>
+      <w:pPr>
+        <w:pStyle w:val="ListParagraph"/>
+        <w:numPr>
+          <w:ilvl w:val="0"/>
+          <w:numId w:val="8"/>
+        </w:numPr>
+      </w:pPr>
+      <w:r>
+        <w:t xml:space="preserve">Happened (latitude, longitude, </w:t>
+      </w:r>
+      <w:r>
+        <w:rPr>
+          <w:u w:val="single"/>
+        </w:rPr>
+        <w:t>incident_id</w:t>
+      </w:r>
+      <w:r>
+        <w:t>)</w:t>
+      </w:r>
+    </w:p>
+    <w:p>
+      <w:pPr>
+        <w:pStyle w:val="ListParagraph"/>
+        <w:numPr>
+          <w:ilvl w:val="0"/>
+          <w:numId w:val="8"/>
+        </w:numPr>
+      </w:pPr>
+      <w:r>
+        <w:t>Perpetrator (</w:t>
+      </w:r>
+      <w:r>
+        <w:rPr>
+          <w:u w:val="single"/>
+        </w:rPr>
+        <w:t>name</w:t>
+      </w:r>
+      <w:r>
+        <w:t>)</w:t>
+      </w:r>
+    </w:p>
+    <w:p>
+      <w:pPr>
+        <w:pStyle w:val="ListParagraph"/>
+        <w:numPr>
+          <w:ilvl w:val="0"/>
+          <w:numId w:val="8"/>
+        </w:numPr>
+      </w:pPr>
+      <w:proofErr w:type="gramStart"/>
+      <w:r>
+        <w:t>InitiatedBy(</w:t>
+      </w:r>
+      <w:proofErr w:type="gramEnd"/>
+      <w:r>
+        <w:t xml:space="preserve">perpetrator_name, </w:t>
+      </w:r>
+      <w:r>
+        <w:rPr>
+          <w:u w:val="single"/>
+        </w:rPr>
+        <w:t>incident_id</w:t>
+      </w:r>
+      <w:r>
+        <w:t>)</w:t>
+      </w:r>
+    </w:p>
+    <w:p>
+      <w:pPr>
+        <w:pStyle w:val="ListParagraph"/>
+        <w:numPr>
+          <w:ilvl w:val="0"/>
+          <w:numId w:val="8"/>
+        </w:numPr>
+      </w:pPr>
+      <w:r>
+        <w:t>Weapon (</w:t>
+      </w:r>
+      <w:r>
+        <w:rPr>
+          <w:u w:val="single"/>
+        </w:rPr>
+        <w:t>type</w:t>
+      </w:r>
+      <w:r>
+        <w:t>)</w:t>
+      </w:r>
+    </w:p>
+    <w:p>
+      <w:pPr>
+        <w:pStyle w:val="ListParagraph"/>
+        <w:numPr>
+          <w:ilvl w:val="0"/>
+          <w:numId w:val="8"/>
+        </w:numPr>
+      </w:pPr>
+      <w:r>
+        <w:t>Used (</w:t>
+      </w:r>
+      <w:r>
+        <w:rPr>
+          <w:u w:val="single"/>
+        </w:rPr>
+        <w:t>incident_id</w:t>
+      </w:r>
+      <w:r>
+        <w:t>, weapon_type)</w:t>
+      </w:r>
+    </w:p>
+    <w:p>
+      <w:pPr>
+        <w:pStyle w:val="ListParagraph"/>
+        <w:numPr>
+          <w:ilvl w:val="0"/>
+          <w:numId w:val="8"/>
+        </w:numPr>
+      </w:pPr>
+      <w:r>
+        <w:t>Attack (</w:t>
+      </w:r>
+      <w:r>
+        <w:rPr>
+          <w:u w:val="single"/>
+        </w:rPr>
+        <w:t>type</w:t>
+      </w:r>
+      <w:r>
+        <w:t>,</w:t>
+      </w:r>
+      <w:r>
+        <w:rPr>
+          <w:u w:val="single"/>
+        </w:rPr>
+        <w:t xml:space="preserve"> succussful_attack</w:t>
+      </w:r>
+      <w:r>
+        <w:t xml:space="preserve">, </w:t>
+      </w:r>
+      <w:r>
+        <w:rPr>
+          <w:u w:val="single"/>
+        </w:rPr>
+        <w:t>suicide_attack</w:t>
+      </w:r>
+      <w:r>
+        <w:t>)</w:t>
+      </w:r>
+    </w:p>
+    <w:p>
+      <w:pPr>
+        <w:pStyle w:val="ListParagraph"/>
+        <w:numPr>
+          <w:ilvl w:val="0"/>
+          <w:numId w:val="8"/>
+        </w:numPr>
+      </w:pPr>
+      <w:r>
+        <w:t>BelongedTo (</w:t>
+      </w:r>
+      <w:r>
+        <w:rPr>
+          <w:u w:val="single"/>
+        </w:rPr>
+        <w:t>incident_id</w:t>
+      </w:r>
+      <w:r>
+        <w:t>, attack_type, succussful_attack, suicide_attack)</w:t>
+      </w:r>
+    </w:p>
+    <w:p>
+      <w:pPr>
+        <w:pStyle w:val="ListParagraph"/>
+        <w:numPr>
+          <w:ilvl w:val="0"/>
+          <w:numId w:val="8"/>
+        </w:numPr>
+      </w:pPr>
+      <w:r>
+        <w:t>Victim (</w:t>
+      </w:r>
+      <w:r>
+        <w:rPr>
+          <w:u w:val="single"/>
+        </w:rPr>
+        <w:t>type</w:t>
+      </w:r>
+      <w:r>
+        <w:t xml:space="preserve">, </w:t>
+      </w:r>
+      <w:r>
+        <w:rPr>
+          <w:u w:val="single"/>
+        </w:rPr>
+        <w:t>subtype</w:t>
+      </w:r>
+      <w:r>
+        <w:t>,</w:t>
+      </w:r>
+      <w:r>
+        <w:t xml:space="preserve"> </w:t>
+      </w:r>
+      <w:r>
+        <w:rPr>
+          <w:u w:val="single"/>
+        </w:rPr>
+        <w:t>target</w:t>
+      </w:r>
+      <w:r>
+        <w:t>)</w:t>
+      </w:r>
+    </w:p>
+    <w:p>
+      <w:pPr>
+        <w:pStyle w:val="ListParagraph"/>
+        <w:numPr>
+          <w:ilvl w:val="0"/>
+          <w:numId w:val="8"/>
+        </w:numPr>
+      </w:pPr>
+      <w:r>
+        <w:t>Targeted (</w:t>
+      </w:r>
+      <w:proofErr w:type="spellStart"/>
+      <w:r>
+        <w:rPr>
+          <w:u w:val="single"/>
+        </w:rPr>
+        <w:t>incident_id</w:t>
+      </w:r>
+      <w:proofErr w:type="spellEnd"/>
+      <w:r>
+        <w:t xml:space="preserve">, </w:t>
+      </w:r>
+      <w:proofErr w:type="spellStart"/>
+      <w:r>
+        <w:t>victim</w:t>
+      </w:r>
+      <w:r>
+        <w:t>_type</w:t>
+      </w:r>
+      <w:proofErr w:type="spellEnd"/>
+      <w:r>
+        <w:t>, subtype, target</w:t>
+      </w:r>
+      <w:r>
+        <w:t>)</w:t>
+      </w:r>
+    </w:p>
+    <w:p>
+      <w:pPr>
+        <w:pStyle w:val="ListParagraph"/>
+        <w:numPr>
+          <w:ilvl w:val="0"/>
+          <w:numId w:val="8"/>
+        </w:numPr>
+      </w:pPr>
+      <w:r>
+        <w:t>Comment (</w:t>
+      </w:r>
+      <w:proofErr w:type="spellStart"/>
+      <w:r>
+        <w:rPr>
+          <w:u w:val="single"/>
+        </w:rPr>
+        <w:t>user_id</w:t>
+      </w:r>
+      <w:proofErr w:type="spellEnd"/>
+      <w:r>
+        <w:t>, name, message)</w:t>
+      </w:r>
+    </w:p>
+    <w:p/>
+    <w:p>
+      <w:r>
+        <w:lastRenderedPageBreak/>
+        <w:t xml:space="preserve">The relation InitiatedBy has all the information in the relation Perpetrator, so we can merge these two relations and only keep InitiatedBy. Similarly, we can merge Weapon with Used, Attack with </w:t>
+      </w:r>
+      <w:proofErr w:type="spellStart"/>
+      <w:r>
+        <w:t>BelongedTo</w:t>
+      </w:r>
+      <w:proofErr w:type="spellEnd"/>
+      <w:r>
+        <w:t>, and Victim with Targeted</w:t>
+      </w:r>
+      <w:bookmarkStart w:id="2" w:name="_GoBack"/>
+      <w:bookmarkEnd w:id="2"/>
+      <w:r>
+        <w:t>. Then we got the following tables with constraints stated.</w:t>
+      </w:r>
+    </w:p>
+    <w:p/>
+    <w:p>
+      <w:pPr>
+        <w:numPr>
+          <w:ilvl w:val="0"/>
+          <w:numId w:val="7"/>
         </w:numPr>
         <w:contextualSpacing/>
       </w:pPr>
@@ -675,9 +1636,30 @@
     </w:p>
     <w:p>
       <w:pPr>
+        <w:pStyle w:val="ListParagraph"/>
+        <w:numPr>
+          <w:ilvl w:val="1"/>
+          <w:numId w:val="7"/>
+        </w:numPr>
+      </w:pPr>
+      <w:r>
+        <w:t>Attributes inculding id</w:t>
+      </w:r>
+      <w:r>
+        <w:t>, international, and property_damage should not be NULL. Attribute international and</w:t>
+      </w:r>
+      <w:r>
+        <w:t xml:space="preserve"> property_damage can only be 0 or </w:t>
+      </w:r>
+      <w:r>
+        <w:t xml:space="preserve">1. Attribute n_wound and nkill should not be less than 0. </w:t>
+      </w:r>
+    </w:p>
+    <w:p>
+      <w:pPr>
         <w:numPr>
           <w:ilvl w:val="0"/>
-          <w:numId w:val="1"/>
+          <w:numId w:val="7"/>
         </w:numPr>
         <w:contextualSpacing/>
       </w:pPr>
@@ -705,9 +1687,21 @@
     </w:p>
     <w:p>
       <w:pPr>
+        <w:pStyle w:val="ListParagraph"/>
+        <w:numPr>
+          <w:ilvl w:val="1"/>
+          <w:numId w:val="7"/>
+        </w:numPr>
+      </w:pPr>
+      <w:r>
+        <w:t xml:space="preserve">Attribute latitude and longitude should not be NULL. Latitude should be within [-90, 90], and longitude should be within [-180. 180]. The combination of country, prov_state, and city is a unique key. </w:t>
+      </w:r>
+    </w:p>
+    <w:p>
+      <w:pPr>
         <w:numPr>
           <w:ilvl w:val="0"/>
-          <w:numId w:val="1"/>
+          <w:numId w:val="7"/>
         </w:numPr>
         <w:contextualSpacing/>
       </w:pPr>
@@ -726,40 +1720,64 @@
     </w:p>
     <w:p>
       <w:pPr>
+        <w:pStyle w:val="ListParagraph"/>
+        <w:numPr>
+          <w:ilvl w:val="1"/>
+          <w:numId w:val="7"/>
+        </w:numPr>
+      </w:pPr>
+      <w:r>
+        <w:t xml:space="preserve">The pair of latitude and longitude references latitude and longitude in the Location table. Incident_id references id in the Incident table. </w:t>
+      </w:r>
+    </w:p>
+    <w:p>
+      <w:pPr>
         <w:numPr>
           <w:ilvl w:val="0"/>
-          <w:numId w:val="1"/>
+          <w:numId w:val="7"/>
         </w:numPr>
         <w:contextualSpacing/>
       </w:pPr>
-      <w:r>
-        <w:t>Perpetrator (</w:t>
+      <w:proofErr w:type="gramStart"/>
+      <w:r>
+        <w:t>InitiatedBy(</w:t>
+      </w:r>
+      <w:proofErr w:type="gramEnd"/>
+      <w:r>
+        <w:t xml:space="preserve">perpetrator_name, </w:t>
       </w:r>
       <w:r>
         <w:rPr>
           <w:u w:val="single"/>
         </w:rPr>
-        <w:t>name</w:t>
+        <w:t>incident_id</w:t>
       </w:r>
       <w:r>
         <w:t>)</w:t>
+      </w:r>
+    </w:p>
+    <w:p>
+      <w:pPr>
+        <w:pStyle w:val="ListParagraph"/>
+        <w:numPr>
+          <w:ilvl w:val="1"/>
+          <w:numId w:val="7"/>
+        </w:numPr>
+      </w:pPr>
+      <w:r>
+        <w:t xml:space="preserve">Incident_id references id in the Incident table. Perpetrator _name should not be NULL. </w:t>
       </w:r>
     </w:p>
     <w:p>
       <w:pPr>
         <w:numPr>
           <w:ilvl w:val="0"/>
-          <w:numId w:val="1"/>
+          <w:numId w:val="11"/>
         </w:numPr>
         <w:contextualSpacing/>
       </w:pPr>
-      <w:proofErr w:type="gramStart"/>
-      <w:r>
-        <w:t>InitiatedBy(</w:t>
-      </w:r>
-      <w:proofErr w:type="gramEnd"/>
-      <w:r>
-        <w:t xml:space="preserve">perpetrator_name, </w:t>
+      <w:r>
+        <w:t>Used (</w:t>
       </w:r>
       <w:r>
         <w:rPr>
@@ -768,601 +1786,273 @@
         <w:t>incident_id</w:t>
       </w:r>
       <w:r>
-        <w:t>)</w:t>
+        <w:t>, weapon_type)</w:t>
+      </w:r>
+    </w:p>
+    <w:p>
+      <w:pPr>
+        <w:pStyle w:val="ListParagraph"/>
+        <w:numPr>
+          <w:ilvl w:val="1"/>
+          <w:numId w:val="11"/>
+        </w:numPr>
+      </w:pPr>
+      <w:r>
+        <w:t>Incident_id references id in the Incident table. Weapon_type should not be NULL.</w:t>
       </w:r>
     </w:p>
     <w:p>
       <w:pPr>
         <w:numPr>
           <w:ilvl w:val="0"/>
-          <w:numId w:val="1"/>
+          <w:numId w:val="11"/>
         </w:numPr>
         <w:contextualSpacing/>
       </w:pPr>
       <w:r>
-        <w:t>Weapon (</w:t>
+        <w:t>BelongedTo (</w:t>
       </w:r>
       <w:r>
         <w:rPr>
           <w:u w:val="single"/>
         </w:rPr>
-        <w:t>type</w:t>
-      </w:r>
-      <w:r>
-        <w:t>)</w:t>
+        <w:t>incident_id</w:t>
+      </w:r>
+      <w:r>
+        <w:t>, attack_type, succussful_attack, suicide_attack)</w:t>
+      </w:r>
+    </w:p>
+    <w:p>
+      <w:pPr>
+        <w:pStyle w:val="ListParagraph"/>
+        <w:numPr>
+          <w:ilvl w:val="1"/>
+          <w:numId w:val="11"/>
+        </w:numPr>
+      </w:pPr>
+      <w:r>
+        <w:t>Incident_id references id in the Incident table. Attack_type, successful_attack, and suicide_attack should not be NULL. Successful_attack and suicide_at</w:t>
+      </w:r>
+      <w:r>
+        <w:t>tack can only be either 1 or 0.</w:t>
       </w:r>
     </w:p>
     <w:p>
       <w:pPr>
         <w:numPr>
           <w:ilvl w:val="0"/>
-          <w:numId w:val="1"/>
+          <w:numId w:val="7"/>
         </w:numPr>
         <w:contextualSpacing/>
       </w:pPr>
       <w:r>
-        <w:t>Used (</w:t>
-      </w:r>
+        <w:t>Targeted (</w:t>
+      </w:r>
+      <w:proofErr w:type="spellStart"/>
       <w:r>
         <w:rPr>
           <w:u w:val="single"/>
         </w:rPr>
         <w:t>incident_id</w:t>
       </w:r>
-      <w:r>
-        <w:t>, weapon_type)</w:t>
+      <w:proofErr w:type="spellEnd"/>
+      <w:r>
+        <w:t xml:space="preserve">, </w:t>
+      </w:r>
+      <w:proofErr w:type="spellStart"/>
+      <w:r>
+        <w:t>victim_type</w:t>
+      </w:r>
+      <w:proofErr w:type="spellEnd"/>
+      <w:r>
+        <w:t>, subtype, target</w:t>
+      </w:r>
+      <w:r>
+        <w:t>)</w:t>
+      </w:r>
+    </w:p>
+    <w:p>
+      <w:pPr>
+        <w:pStyle w:val="ListParagraph"/>
+        <w:numPr>
+          <w:ilvl w:val="1"/>
+          <w:numId w:val="7"/>
+        </w:numPr>
+      </w:pPr>
+      <w:r>
+        <w:t xml:space="preserve">Incident id references id in the Incident table. </w:t>
+      </w:r>
+      <w:proofErr w:type="spellStart"/>
+      <w:r>
+        <w:t>Victim_typ</w:t>
+      </w:r>
+      <w:r>
+        <w:t>e</w:t>
+      </w:r>
+      <w:proofErr w:type="spellEnd"/>
+      <w:r>
+        <w:t xml:space="preserve">, subtype, and target should not be NULL. </w:t>
+      </w:r>
+      <w:r>
+        <w:t xml:space="preserve"> </w:t>
       </w:r>
     </w:p>
     <w:p>
       <w:pPr>
         <w:numPr>
           <w:ilvl w:val="0"/>
-          <w:numId w:val="1"/>
+          <w:numId w:val="7"/>
         </w:numPr>
         <w:contextualSpacing/>
       </w:pPr>
       <w:r>
-        <w:t>Attack (</w:t>
-      </w:r>
+        <w:t>Comment (</w:t>
+      </w:r>
+      <w:proofErr w:type="spellStart"/>
       <w:r>
         <w:rPr>
           <w:u w:val="single"/>
         </w:rPr>
-        <w:t>type</w:t>
-      </w:r>
-      <w:r>
-        <w:t>,</w:t>
-      </w:r>
-      <w:r>
-        <w:rPr>
-          <w:u w:val="single"/>
-        </w:rPr>
-        <w:t xml:space="preserve"> succussful_attack</w:t>
-      </w:r>
-      <w:r>
-        <w:t xml:space="preserve">, </w:t>
-      </w:r>
-      <w:r>
-        <w:rPr>
-          <w:u w:val="single"/>
-        </w:rPr>
-        <w:t>suicide_attack</w:t>
+        <w:t>user_id</w:t>
+      </w:r>
+      <w:proofErr w:type="spellEnd"/>
+      <w:r>
+        <w:t>, name, message)</w:t>
+      </w:r>
+    </w:p>
+    <w:p>
+      <w:pPr>
+        <w:pStyle w:val="ListParagraph"/>
+        <w:numPr>
+          <w:ilvl w:val="1"/>
+          <w:numId w:val="7"/>
+        </w:numPr>
+      </w:pPr>
+      <w:proofErr w:type="spellStart"/>
+      <w:r>
+        <w:t>User_id</w:t>
+      </w:r>
+      <w:proofErr w:type="spellEnd"/>
+      <w:r>
+        <w:t xml:space="preserve">, name, and message should not be NULL. </w:t>
+      </w:r>
+      <w:r>
+        <w:t xml:space="preserve">Similar to </w:t>
+      </w:r>
+      <w:r>
+        <w:t>twitter</w:t>
+      </w:r>
+      <w:r>
+        <w:t xml:space="preserve">, each message has a </w:t>
+      </w:r>
+      <w:proofErr w:type="gramStart"/>
+      <w:r>
+        <w:t>200 character</w:t>
+      </w:r>
+      <w:proofErr w:type="gramEnd"/>
+      <w:r>
+        <w:t xml:space="preserve"> limit. </w:t>
+      </w:r>
+    </w:p>
+    <w:p/>
+    <w:p>
+      <w:pPr>
+        <w:pStyle w:val="Heading2"/>
+      </w:pPr>
+      <w:r>
+        <w:t>Design of Web Interface</w:t>
+      </w:r>
+    </w:p>
+    <w:p>
+      <w:r>
+        <w:t>O</w:t>
+      </w:r>
+      <w:r>
+        <w:t>ur web interface consists of three</w:t>
+      </w:r>
+      <w:r>
+        <w:t xml:space="preserve"> parts. The first feature is to produce a world map</w:t>
+      </w:r>
+      <w:r>
+        <w:t xml:space="preserve"> (as shown in </w:t>
+      </w:r>
+      <w:r>
+        <w:fldChar w:fldCharType="begin"/>
+      </w:r>
+      <w:r>
+        <w:instrText xml:space="preserve"> REF _Ref495588305 \h </w:instrText>
+      </w:r>
+      <w:r>
+        <w:fldChar w:fldCharType="separate"/>
+      </w:r>
+      <w:r>
+        <w:t xml:space="preserve">Figure </w:t>
+      </w:r>
+      <w:r>
+        <w:rPr>
+          <w:noProof/>
+        </w:rPr>
+        <w:t>2</w:t>
+      </w:r>
+      <w:r>
+        <w:fldChar w:fldCharType="end"/>
       </w:r>
       <w:r>
         <w:t>)</w:t>
       </w:r>
-    </w:p>
-    <w:p>
-      <w:pPr>
-        <w:numPr>
-          <w:ilvl w:val="0"/>
-          <w:numId w:val="1"/>
-        </w:numPr>
-        <w:contextualSpacing/>
-      </w:pPr>
-      <w:r>
-        <w:t>BelongedTo (</w:t>
-      </w:r>
-      <w:r>
-        <w:rPr>
-          <w:u w:val="single"/>
-        </w:rPr>
-        <w:t>incident_id</w:t>
-      </w:r>
-      <w:r>
-        <w:t>, attack_type, succussful_attack, suicide_attack)</w:t>
-      </w:r>
-    </w:p>
-    <w:p>
-      <w:pPr>
-        <w:numPr>
-          <w:ilvl w:val="0"/>
-          <w:numId w:val="1"/>
-        </w:numPr>
-        <w:contextualSpacing/>
-      </w:pPr>
-      <w:r>
-        <w:t>Victim (</w:t>
-      </w:r>
-      <w:r>
-        <w:rPr>
-          <w:u w:val="single"/>
-        </w:rPr>
-        <w:t>type</w:t>
-      </w:r>
-      <w:r>
-        <w:t>)</w:t>
-      </w:r>
-    </w:p>
-    <w:p>
-      <w:pPr>
-        <w:numPr>
-          <w:ilvl w:val="0"/>
-          <w:numId w:val="1"/>
-        </w:numPr>
-        <w:contextualSpacing/>
-      </w:pPr>
-      <w:r>
-        <w:t>Targeted (</w:t>
-      </w:r>
-      <w:proofErr w:type="spellStart"/>
-      <w:r>
-        <w:rPr>
-          <w:u w:val="single"/>
-        </w:rPr>
-        <w:t>incident_id</w:t>
-      </w:r>
-      <w:proofErr w:type="spellEnd"/>
-      <w:r>
-        <w:t xml:space="preserve">, </w:t>
-      </w:r>
-      <w:proofErr w:type="spellStart"/>
-      <w:r>
-        <w:t>victim</w:t>
-      </w:r>
-      <w:r>
-        <w:t>_type</w:t>
-      </w:r>
-      <w:proofErr w:type="spellEnd"/>
-      <w:r>
-        <w:t>)</w:t>
-      </w:r>
-    </w:p>
-    <w:p>
-      <w:pPr>
-        <w:numPr>
-          <w:ilvl w:val="0"/>
-          <w:numId w:val="1"/>
-        </w:numPr>
-        <w:contextualSpacing/>
-      </w:pPr>
-      <w:r>
-        <w:t>Comment (</w:t>
-      </w:r>
-      <w:proofErr w:type="spellStart"/>
-      <w:r>
-        <w:rPr>
-          <w:u w:val="single"/>
-        </w:rPr>
-        <w:t>user_id</w:t>
-      </w:r>
-      <w:proofErr w:type="spellEnd"/>
-      <w:r>
-        <w:t>, name, message)</w:t>
+      <w:r>
+        <w:t xml:space="preserve"> that shows the intensity of terrorist events for a given </w:t>
+      </w:r>
+      <w:proofErr w:type="gramStart"/>
+      <w:r>
+        <w:t>time period</w:t>
+      </w:r>
+      <w:proofErr w:type="gramEnd"/>
+      <w:r>
+        <w:t xml:space="preserve">. The intensity can be measured as the frequency of terrorist events, or a combination of incident fatalities and injuries. When the user selects a </w:t>
+      </w:r>
+      <w:proofErr w:type="gramStart"/>
+      <w:r>
+        <w:t>period of time</w:t>
+      </w:r>
+      <w:proofErr w:type="gramEnd"/>
+      <w:r>
+        <w:t xml:space="preserve"> and the type of intensity that he/she is interested in, a world map will appear with different colors indicating different levels of intensity.</w:t>
       </w:r>
     </w:p>
     <w:p/>
     <w:p>
       <w:r>
-        <w:t>The relation InitiatedBy has all the information in the relation Perpetrator, so we can merge these two relations and only keep InitiatedBy. Similarly, we can merge Weapon with Used, Attack with BelongedTo, and Victim with Targeted. Then we got the following tables with constraints stated.</w:t>
+        <w:t xml:space="preserve">Our second feature allows users to closely examine the terrorist events for a given location and for a given </w:t>
+      </w:r>
+      <w:proofErr w:type="gramStart"/>
+      <w:r>
+        <w:t>time period</w:t>
+      </w:r>
+      <w:proofErr w:type="gramEnd"/>
+      <w:r>
+        <w:t xml:space="preserve">. If the user is interested in seeing the trend of terrorist events over years, the user can select the “trend” button, which generates a line plot with the </w:t>
+      </w:r>
+      <w:proofErr w:type="gramStart"/>
+      <w:r>
+        <w:t>time period</w:t>
+      </w:r>
+      <w:proofErr w:type="gramEnd"/>
+      <w:r>
+        <w:t xml:space="preserve"> on the x-axis and the preferred intensity measure as the y-axis. This provides information for the user to analyze how the intensity of terrorist event changes over years. If the user is interested in finding out more detailed information about an event, the user can </w:t>
+      </w:r>
+      <w:r>
+        <w:lastRenderedPageBreak/>
+        <w:t xml:space="preserve">choose the features of interest and click on the “distribution” button. Then a pie chart will be displayed, showing the proportion distribution of the feature. These features include the attack type, weapon type, target/victim type and perpetrator type. </w:t>
       </w:r>
     </w:p>
     <w:p/>
     <w:p>
-      <w:pPr>
-        <w:numPr>
-          <w:ilvl w:val="0"/>
-          <w:numId w:val="1"/>
-        </w:numPr>
-        <w:contextualSpacing/>
-      </w:pPr>
-      <w:r>
-        <w:t>Incident (</w:t>
-      </w:r>
-      <w:r>
-        <w:rPr>
-          <w:u w:val="single"/>
-        </w:rPr>
-        <w:t>id</w:t>
-      </w:r>
-      <w:r>
-        <w:t xml:space="preserve">, </w:t>
-      </w:r>
-      <w:r>
-        <w:t>date</w:t>
-      </w:r>
-      <w:r>
-        <w:t xml:space="preserve">, international, </w:t>
-      </w:r>
-      <w:proofErr w:type="spellStart"/>
-      <w:r>
-        <w:t>property_damage</w:t>
-      </w:r>
-      <w:proofErr w:type="spellEnd"/>
-      <w:r>
-        <w:t xml:space="preserve">, </w:t>
-      </w:r>
-      <w:proofErr w:type="spellStart"/>
-      <w:r>
-        <w:t>nwound</w:t>
-      </w:r>
-      <w:proofErr w:type="spellEnd"/>
-      <w:r>
-        <w:t xml:space="preserve">, </w:t>
-      </w:r>
-      <w:proofErr w:type="spellStart"/>
-      <w:r>
-        <w:t>nkill</w:t>
-      </w:r>
-      <w:proofErr w:type="spellEnd"/>
-      <w:r>
-        <w:t>)</w:t>
-      </w:r>
-    </w:p>
-    <w:p>
-      <w:pPr>
-        <w:ind w:left="720"/>
-        <w:contextualSpacing/>
-      </w:pPr>
-      <w:r>
-        <w:lastRenderedPageBreak/>
-        <w:t>Attributes inculding id</w:t>
-      </w:r>
-      <w:r>
-        <w:t xml:space="preserve">, international, and property_damage should not be NULL. Attribute international and property_damage can only be 0, 1, or -9, where -9 indicates missing value. Attribute n_wound and nkill should not be less than 0. </w:t>
-      </w:r>
-    </w:p>
-    <w:p>
-      <w:pPr>
-        <w:numPr>
-          <w:ilvl w:val="0"/>
-          <w:numId w:val="1"/>
-        </w:numPr>
-        <w:contextualSpacing/>
-      </w:pPr>
-      <w:r>
-        <w:t>Location (</w:t>
-      </w:r>
-      <w:r>
-        <w:rPr>
-          <w:u w:val="single"/>
-        </w:rPr>
-        <w:t>latitude</w:t>
-      </w:r>
-      <w:r>
-        <w:t xml:space="preserve">, </w:t>
-      </w:r>
-      <w:r>
-        <w:rPr>
-          <w:u w:val="single"/>
-        </w:rPr>
-        <w:t>longitude</w:t>
-      </w:r>
-      <w:r>
-        <w:t>, country, prov_state, city)</w:t>
-      </w:r>
-    </w:p>
-    <w:p>
-      <w:pPr>
-        <w:ind w:left="720"/>
-        <w:contextualSpacing/>
-      </w:pPr>
-      <w:r>
-        <w:t xml:space="preserve">Attribute latitude and longitude should not be NULL. Latitude should be within [-90, 90], and longitude should be within [-180. 180]. The combination of country, prov_state, and city is a unique key. </w:t>
-      </w:r>
-    </w:p>
-    <w:p>
-      <w:pPr>
-        <w:numPr>
-          <w:ilvl w:val="0"/>
-          <w:numId w:val="1"/>
-        </w:numPr>
-        <w:contextualSpacing/>
-      </w:pPr>
-      <w:r>
-        <w:t xml:space="preserve">Happened (latitude, longitude, </w:t>
-      </w:r>
-      <w:r>
-        <w:rPr>
-          <w:u w:val="single"/>
-        </w:rPr>
-        <w:t>incident_id</w:t>
-      </w:r>
-      <w:r>
-        <w:t>)</w:t>
-      </w:r>
-    </w:p>
-    <w:p>
-      <w:pPr>
-        <w:ind w:left="720"/>
-        <w:contextualSpacing/>
-      </w:pPr>
-      <w:r>
-        <w:t xml:space="preserve">The pair of latitude and longitude references latitude and longitude in the Location table. Incident_id references id in the Incident table. </w:t>
-      </w:r>
-    </w:p>
-    <w:p>
-      <w:pPr>
-        <w:numPr>
-          <w:ilvl w:val="0"/>
-          <w:numId w:val="1"/>
-        </w:numPr>
-        <w:contextualSpacing/>
-      </w:pPr>
-      <w:proofErr w:type="gramStart"/>
-      <w:r>
-        <w:t>InitiatedBy(</w:t>
-      </w:r>
-      <w:proofErr w:type="gramEnd"/>
-      <w:r>
-        <w:t xml:space="preserve">perpetrator_name, </w:t>
-      </w:r>
-      <w:r>
-        <w:rPr>
-          <w:u w:val="single"/>
-        </w:rPr>
-        <w:t>incident_id</w:t>
-      </w:r>
-      <w:r>
-        <w:t>)</w:t>
-      </w:r>
-    </w:p>
-    <w:p>
-      <w:pPr>
-        <w:ind w:left="720"/>
-        <w:contextualSpacing/>
-      </w:pPr>
-      <w:r>
-        <w:t xml:space="preserve">Incident_id references id in the Incident table. Perpetrator _name should not be NULL. </w:t>
-      </w:r>
-    </w:p>
-    <w:p>
-      <w:pPr>
-        <w:numPr>
-          <w:ilvl w:val="0"/>
-          <w:numId w:val="1"/>
-        </w:numPr>
-        <w:contextualSpacing/>
-      </w:pPr>
-      <w:r>
-        <w:t>Used (</w:t>
-      </w:r>
-      <w:r>
-        <w:rPr>
-          <w:u w:val="single"/>
-        </w:rPr>
-        <w:t>incident_id</w:t>
-      </w:r>
-      <w:r>
-        <w:t>, weapon_type)</w:t>
-      </w:r>
-    </w:p>
-    <w:p>
-      <w:pPr>
-        <w:ind w:left="720"/>
-        <w:contextualSpacing/>
-      </w:pPr>
-      <w:r>
-        <w:t>Incident_id references id in the Incident table. Weapon_type should not be NULL.</w:t>
-      </w:r>
-    </w:p>
-    <w:p>
-      <w:pPr>
-        <w:numPr>
-          <w:ilvl w:val="0"/>
-          <w:numId w:val="1"/>
-        </w:numPr>
-        <w:contextualSpacing/>
-      </w:pPr>
-      <w:r>
-        <w:t>BelongedTo (</w:t>
-      </w:r>
-      <w:r>
-        <w:rPr>
-          <w:u w:val="single"/>
-        </w:rPr>
-        <w:t>incident_id</w:t>
-      </w:r>
-      <w:r>
-        <w:t>, attack_type, succussful_attack, suicide_attack)</w:t>
-      </w:r>
-    </w:p>
-    <w:p>
-      <w:pPr>
-        <w:ind w:left="720"/>
-        <w:contextualSpacing/>
-      </w:pPr>
-      <w:r>
-        <w:t xml:space="preserve">Incident_id references id in the Incident table. Attack_type, successful_attack, and suicide_attack should not be NULL. Successful_attack and suicide_attack can only be either 1 or 0. </w:t>
-      </w:r>
-    </w:p>
-    <w:p>
-      <w:pPr>
-        <w:numPr>
-          <w:ilvl w:val="0"/>
-          <w:numId w:val="1"/>
-        </w:numPr>
-        <w:contextualSpacing/>
-      </w:pPr>
-      <w:r>
-        <w:t>Targeted (</w:t>
-      </w:r>
-      <w:r>
-        <w:rPr>
-          <w:u w:val="single"/>
-        </w:rPr>
-        <w:t>incident_id</w:t>
-      </w:r>
-      <w:r>
-        <w:t>, victim_type)</w:t>
-      </w:r>
-    </w:p>
-    <w:p>
-      <w:pPr>
-        <w:ind w:left="720"/>
-        <w:contextualSpacing/>
-      </w:pPr>
-      <w:r>
-        <w:t xml:space="preserve">Incident id references id in the Incident table. Victim_type should not be NULL. </w:t>
-      </w:r>
-    </w:p>
-    <w:p>
-      <w:pPr>
-        <w:numPr>
-          <w:ilvl w:val="0"/>
-          <w:numId w:val="1"/>
-        </w:numPr>
-        <w:contextualSpacing/>
-      </w:pPr>
-      <w:r>
-        <w:t>Comment (</w:t>
-      </w:r>
-      <w:proofErr w:type="spellStart"/>
-      <w:r>
-        <w:rPr>
-          <w:u w:val="single"/>
-        </w:rPr>
-        <w:t>user_id</w:t>
-      </w:r>
-      <w:proofErr w:type="spellEnd"/>
-      <w:r>
-        <w:t>, name, message)</w:t>
-      </w:r>
-    </w:p>
-    <w:p>
-      <w:pPr>
-        <w:ind w:left="720"/>
-        <w:contextualSpacing/>
-      </w:pPr>
-      <w:proofErr w:type="spellStart"/>
-      <w:r>
-        <w:t>User_id</w:t>
-      </w:r>
-      <w:proofErr w:type="spellEnd"/>
-      <w:r>
-        <w:t xml:space="preserve">, name, and message should not be NULL. </w:t>
-      </w:r>
-      <w:r>
-        <w:t xml:space="preserve">Similar to </w:t>
-      </w:r>
-      <w:r>
-        <w:t>twitter</w:t>
-      </w:r>
-      <w:bookmarkStart w:id="2" w:name="_GoBack"/>
-      <w:bookmarkEnd w:id="2"/>
-      <w:r>
-        <w:t xml:space="preserve">, each message has a 200 character limit. </w:t>
-      </w:r>
-    </w:p>
-    <w:p/>
-    <w:p>
-      <w:pPr>
-        <w:pStyle w:val="Heading2"/>
-      </w:pPr>
-      <w:r>
-        <w:t>Design of Web Interface</w:t>
-      </w:r>
-    </w:p>
-    <w:p>
-      <w:r>
-        <w:t>O</w:t>
-      </w:r>
-      <w:r>
-        <w:t>ur web interface consists of three</w:t>
-      </w:r>
-      <w:r>
-        <w:t xml:space="preserve"> parts. The first feature is to produce a world map</w:t>
-      </w:r>
-      <w:r>
-        <w:t xml:space="preserve"> (as shown in </w:t>
-      </w:r>
-      <w:r>
-        <w:fldChar w:fldCharType="begin"/>
-      </w:r>
-      <w:r>
-        <w:instrText xml:space="preserve"> REF _Ref495588305 \h </w:instrText>
-      </w:r>
-      <w:r>
-        <w:fldChar w:fldCharType="separate"/>
-      </w:r>
-      <w:r>
-        <w:t xml:space="preserve">Figure </w:t>
-      </w:r>
-      <w:r>
-        <w:rPr>
-          <w:noProof/>
-        </w:rPr>
-        <w:t>2</w:t>
-      </w:r>
-      <w:r>
-        <w:fldChar w:fldCharType="end"/>
-      </w:r>
-      <w:r>
-        <w:t>)</w:t>
-      </w:r>
-      <w:r>
-        <w:t xml:space="preserve"> that shows the intensity of terrorist events for a given </w:t>
-      </w:r>
-      <w:proofErr w:type="gramStart"/>
-      <w:r>
-        <w:t>time period</w:t>
-      </w:r>
-      <w:proofErr w:type="gramEnd"/>
-      <w:r>
-        <w:t xml:space="preserve">. The intensity can be measured as the frequency of terrorist events, or a combination of incident fatalities and injuries. When the user selects a </w:t>
-      </w:r>
-      <w:proofErr w:type="gramStart"/>
-      <w:r>
-        <w:t>period of time</w:t>
-      </w:r>
-      <w:proofErr w:type="gramEnd"/>
-      <w:r>
-        <w:t xml:space="preserve"> and the type of intensity that he/she is interested in, a world map will appear with different colors indicating different levels of intensity.</w:t>
-      </w:r>
-    </w:p>
-    <w:p/>
-    <w:p>
-      <w:r>
-        <w:t xml:space="preserve">Our second feature allows users to closely examine the terrorist events for a given location and for a given </w:t>
-      </w:r>
-      <w:proofErr w:type="gramStart"/>
-      <w:r>
-        <w:t>time period</w:t>
-      </w:r>
-      <w:proofErr w:type="gramEnd"/>
-      <w:r>
-        <w:t xml:space="preserve">. If the user is interested in seeing the trend of terrorist events over years, the user can select the “trend” button, which generates a line plot with the </w:t>
-      </w:r>
-      <w:proofErr w:type="gramStart"/>
-      <w:r>
-        <w:t>time period</w:t>
-      </w:r>
-      <w:proofErr w:type="gramEnd"/>
-      <w:r>
-        <w:t xml:space="preserve"> on the x-axis and the preferred intensity measure as the y-axis. This provides information for the user to analyze how the intensity of terrorist event changes over years. If the user is interested in finding out more detailed information about an event, the user can choose the features of interest and click on the “distribution” button. Then a pie chart will be displayed, showing the proportion distribution of the feature. These features include the attack type, weapon type, target/victim type and perpetrator type. </w:t>
-      </w:r>
-    </w:p>
-    <w:p/>
-    <w:p>
       <w:r>
         <w:t>Our last feature enables users to leave messages about their thoughts or feelings. Users can also browse through others’ comment. We are also thinking about letting users report terrorism events, so that we can collect dat</w:t>
       </w:r>
       <w:r>
-        <w:t xml:space="preserve">a. However, users report is not authentic and may </w:t>
-      </w:r>
-      <w:r>
-        <w:lastRenderedPageBreak/>
-        <w:t xml:space="preserve">contaminate our original dataset. We may need some help from the course staff before we make up our mind.  </w:t>
+        <w:t xml:space="preserve">a. However, users report is not authentic and may contaminate our original dataset. We may need some help from the course staff before we make up our mind.  </w:t>
       </w:r>
       <w:r>
         <w:t xml:space="preserve">  </w:t>
@@ -1690,6 +2380,458 @@
     </w:lvl>
   </w:abstractNum>
   <w:abstractNum w:abstractNumId="2" w15:restartNumberingAfterBreak="0">
+    <w:nsid w:val="1D114F86"/>
+    <w:multiLevelType w:val="hybridMultilevel"/>
+    <w:tmpl w:val="5ADE6C22"/>
+    <w:lvl w:ilvl="0" w:tplc="04090001">
+      <w:start w:val="1"/>
+      <w:numFmt w:val="bullet"/>
+      <w:lvlText w:val=""/>
+      <w:lvlJc w:val="left"/>
+      <w:pPr>
+        <w:ind w:left="1080" w:hanging="360"/>
+      </w:pPr>
+      <w:rPr>
+        <w:rFonts w:ascii="Symbol" w:hAnsi="Symbol" w:hint="default"/>
+      </w:rPr>
+    </w:lvl>
+    <w:lvl w:ilvl="1" w:tplc="04090003" w:tentative="1">
+      <w:start w:val="1"/>
+      <w:numFmt w:val="bullet"/>
+      <w:lvlText w:val="o"/>
+      <w:lvlJc w:val="left"/>
+      <w:pPr>
+        <w:ind w:left="1800" w:hanging="360"/>
+      </w:pPr>
+      <w:rPr>
+        <w:rFonts w:ascii="Courier New" w:hAnsi="Courier New" w:cs="Courier New" w:hint="default"/>
+      </w:rPr>
+    </w:lvl>
+    <w:lvl w:ilvl="2" w:tplc="04090005" w:tentative="1">
+      <w:start w:val="1"/>
+      <w:numFmt w:val="bullet"/>
+      <w:lvlText w:val=""/>
+      <w:lvlJc w:val="left"/>
+      <w:pPr>
+        <w:ind w:left="2520" w:hanging="360"/>
+      </w:pPr>
+      <w:rPr>
+        <w:rFonts w:ascii="Wingdings" w:hAnsi="Wingdings" w:hint="default"/>
+      </w:rPr>
+    </w:lvl>
+    <w:lvl w:ilvl="3" w:tplc="04090001" w:tentative="1">
+      <w:start w:val="1"/>
+      <w:numFmt w:val="bullet"/>
+      <w:lvlText w:val=""/>
+      <w:lvlJc w:val="left"/>
+      <w:pPr>
+        <w:ind w:left="3240" w:hanging="360"/>
+      </w:pPr>
+      <w:rPr>
+        <w:rFonts w:ascii="Symbol" w:hAnsi="Symbol" w:hint="default"/>
+      </w:rPr>
+    </w:lvl>
+    <w:lvl w:ilvl="4" w:tplc="04090003" w:tentative="1">
+      <w:start w:val="1"/>
+      <w:numFmt w:val="bullet"/>
+      <w:lvlText w:val="o"/>
+      <w:lvlJc w:val="left"/>
+      <w:pPr>
+        <w:ind w:left="3960" w:hanging="360"/>
+      </w:pPr>
+      <w:rPr>
+        <w:rFonts w:ascii="Courier New" w:hAnsi="Courier New" w:cs="Courier New" w:hint="default"/>
+      </w:rPr>
+    </w:lvl>
+    <w:lvl w:ilvl="5" w:tplc="04090005" w:tentative="1">
+      <w:start w:val="1"/>
+      <w:numFmt w:val="bullet"/>
+      <w:lvlText w:val=""/>
+      <w:lvlJc w:val="left"/>
+      <w:pPr>
+        <w:ind w:left="4680" w:hanging="360"/>
+      </w:pPr>
+      <w:rPr>
+        <w:rFonts w:ascii="Wingdings" w:hAnsi="Wingdings" w:hint="default"/>
+      </w:rPr>
+    </w:lvl>
+    <w:lvl w:ilvl="6" w:tplc="04090001" w:tentative="1">
+      <w:start w:val="1"/>
+      <w:numFmt w:val="bullet"/>
+      <w:lvlText w:val=""/>
+      <w:lvlJc w:val="left"/>
+      <w:pPr>
+        <w:ind w:left="5400" w:hanging="360"/>
+      </w:pPr>
+      <w:rPr>
+        <w:rFonts w:ascii="Symbol" w:hAnsi="Symbol" w:hint="default"/>
+      </w:rPr>
+    </w:lvl>
+    <w:lvl w:ilvl="7" w:tplc="04090003" w:tentative="1">
+      <w:start w:val="1"/>
+      <w:numFmt w:val="bullet"/>
+      <w:lvlText w:val="o"/>
+      <w:lvlJc w:val="left"/>
+      <w:pPr>
+        <w:ind w:left="6120" w:hanging="360"/>
+      </w:pPr>
+      <w:rPr>
+        <w:rFonts w:ascii="Courier New" w:hAnsi="Courier New" w:cs="Courier New" w:hint="default"/>
+      </w:rPr>
+    </w:lvl>
+    <w:lvl w:ilvl="8" w:tplc="04090005" w:tentative="1">
+      <w:start w:val="1"/>
+      <w:numFmt w:val="bullet"/>
+      <w:lvlText w:val=""/>
+      <w:lvlJc w:val="left"/>
+      <w:pPr>
+        <w:ind w:left="6840" w:hanging="360"/>
+      </w:pPr>
+      <w:rPr>
+        <w:rFonts w:ascii="Wingdings" w:hAnsi="Wingdings" w:hint="default"/>
+      </w:rPr>
+    </w:lvl>
+  </w:abstractNum>
+  <w:abstractNum w:abstractNumId="3" w15:restartNumberingAfterBreak="0">
+    <w:nsid w:val="1EE01EBB"/>
+    <w:multiLevelType w:val="hybridMultilevel"/>
+    <w:tmpl w:val="55564E50"/>
+    <w:lvl w:ilvl="0" w:tplc="04090001">
+      <w:start w:val="1"/>
+      <w:numFmt w:val="bullet"/>
+      <w:lvlText w:val=""/>
+      <w:lvlJc w:val="left"/>
+      <w:pPr>
+        <w:ind w:left="720" w:hanging="360"/>
+      </w:pPr>
+      <w:rPr>
+        <w:rFonts w:ascii="Symbol" w:hAnsi="Symbol" w:hint="default"/>
+      </w:rPr>
+    </w:lvl>
+    <w:lvl w:ilvl="1" w:tplc="04090003" w:tentative="1">
+      <w:start w:val="1"/>
+      <w:numFmt w:val="bullet"/>
+      <w:lvlText w:val="o"/>
+      <w:lvlJc w:val="left"/>
+      <w:pPr>
+        <w:ind w:left="1440" w:hanging="360"/>
+      </w:pPr>
+      <w:rPr>
+        <w:rFonts w:ascii="Courier New" w:hAnsi="Courier New" w:cs="Courier New" w:hint="default"/>
+      </w:rPr>
+    </w:lvl>
+    <w:lvl w:ilvl="2" w:tplc="04090005" w:tentative="1">
+      <w:start w:val="1"/>
+      <w:numFmt w:val="bullet"/>
+      <w:lvlText w:val=""/>
+      <w:lvlJc w:val="left"/>
+      <w:pPr>
+        <w:ind w:left="2160" w:hanging="360"/>
+      </w:pPr>
+      <w:rPr>
+        <w:rFonts w:ascii="Wingdings" w:hAnsi="Wingdings" w:hint="default"/>
+      </w:rPr>
+    </w:lvl>
+    <w:lvl w:ilvl="3" w:tplc="04090001" w:tentative="1">
+      <w:start w:val="1"/>
+      <w:numFmt w:val="bullet"/>
+      <w:lvlText w:val=""/>
+      <w:lvlJc w:val="left"/>
+      <w:pPr>
+        <w:ind w:left="2880" w:hanging="360"/>
+      </w:pPr>
+      <w:rPr>
+        <w:rFonts w:ascii="Symbol" w:hAnsi="Symbol" w:hint="default"/>
+      </w:rPr>
+    </w:lvl>
+    <w:lvl w:ilvl="4" w:tplc="04090003" w:tentative="1">
+      <w:start w:val="1"/>
+      <w:numFmt w:val="bullet"/>
+      <w:lvlText w:val="o"/>
+      <w:lvlJc w:val="left"/>
+      <w:pPr>
+        <w:ind w:left="3600" w:hanging="360"/>
+      </w:pPr>
+      <w:rPr>
+        <w:rFonts w:ascii="Courier New" w:hAnsi="Courier New" w:cs="Courier New" w:hint="default"/>
+      </w:rPr>
+    </w:lvl>
+    <w:lvl w:ilvl="5" w:tplc="04090005" w:tentative="1">
+      <w:start w:val="1"/>
+      <w:numFmt w:val="bullet"/>
+      <w:lvlText w:val=""/>
+      <w:lvlJc w:val="left"/>
+      <w:pPr>
+        <w:ind w:left="4320" w:hanging="360"/>
+      </w:pPr>
+      <w:rPr>
+        <w:rFonts w:ascii="Wingdings" w:hAnsi="Wingdings" w:hint="default"/>
+      </w:rPr>
+    </w:lvl>
+    <w:lvl w:ilvl="6" w:tplc="04090001" w:tentative="1">
+      <w:start w:val="1"/>
+      <w:numFmt w:val="bullet"/>
+      <w:lvlText w:val=""/>
+      <w:lvlJc w:val="left"/>
+      <w:pPr>
+        <w:ind w:left="5040" w:hanging="360"/>
+      </w:pPr>
+      <w:rPr>
+        <w:rFonts w:ascii="Symbol" w:hAnsi="Symbol" w:hint="default"/>
+      </w:rPr>
+    </w:lvl>
+    <w:lvl w:ilvl="7" w:tplc="04090003" w:tentative="1">
+      <w:start w:val="1"/>
+      <w:numFmt w:val="bullet"/>
+      <w:lvlText w:val="o"/>
+      <w:lvlJc w:val="left"/>
+      <w:pPr>
+        <w:ind w:left="5760" w:hanging="360"/>
+      </w:pPr>
+      <w:rPr>
+        <w:rFonts w:ascii="Courier New" w:hAnsi="Courier New" w:cs="Courier New" w:hint="default"/>
+      </w:rPr>
+    </w:lvl>
+    <w:lvl w:ilvl="8" w:tplc="04090005" w:tentative="1">
+      <w:start w:val="1"/>
+      <w:numFmt w:val="bullet"/>
+      <w:lvlText w:val=""/>
+      <w:lvlJc w:val="left"/>
+      <w:pPr>
+        <w:ind w:left="6480" w:hanging="360"/>
+      </w:pPr>
+      <w:rPr>
+        <w:rFonts w:ascii="Wingdings" w:hAnsi="Wingdings" w:hint="default"/>
+      </w:rPr>
+    </w:lvl>
+  </w:abstractNum>
+  <w:abstractNum w:abstractNumId="4" w15:restartNumberingAfterBreak="0">
+    <w:nsid w:val="291D0405"/>
+    <w:multiLevelType w:val="hybridMultilevel"/>
+    <w:tmpl w:val="B9B25C30"/>
+    <w:lvl w:ilvl="0" w:tplc="04090001">
+      <w:start w:val="1"/>
+      <w:numFmt w:val="bullet"/>
+      <w:lvlText w:val=""/>
+      <w:lvlJc w:val="left"/>
+      <w:pPr>
+        <w:ind w:left="1080" w:hanging="360"/>
+      </w:pPr>
+      <w:rPr>
+        <w:rFonts w:ascii="Symbol" w:hAnsi="Symbol" w:hint="default"/>
+      </w:rPr>
+    </w:lvl>
+    <w:lvl w:ilvl="1" w:tplc="04090003" w:tentative="1">
+      <w:start w:val="1"/>
+      <w:numFmt w:val="bullet"/>
+      <w:lvlText w:val="o"/>
+      <w:lvlJc w:val="left"/>
+      <w:pPr>
+        <w:ind w:left="1800" w:hanging="360"/>
+      </w:pPr>
+      <w:rPr>
+        <w:rFonts w:ascii="Courier New" w:hAnsi="Courier New" w:cs="Courier New" w:hint="default"/>
+      </w:rPr>
+    </w:lvl>
+    <w:lvl w:ilvl="2" w:tplc="04090005" w:tentative="1">
+      <w:start w:val="1"/>
+      <w:numFmt w:val="bullet"/>
+      <w:lvlText w:val=""/>
+      <w:lvlJc w:val="left"/>
+      <w:pPr>
+        <w:ind w:left="2520" w:hanging="360"/>
+      </w:pPr>
+      <w:rPr>
+        <w:rFonts w:ascii="Wingdings" w:hAnsi="Wingdings" w:hint="default"/>
+      </w:rPr>
+    </w:lvl>
+    <w:lvl w:ilvl="3" w:tplc="04090001" w:tentative="1">
+      <w:start w:val="1"/>
+      <w:numFmt w:val="bullet"/>
+      <w:lvlText w:val=""/>
+      <w:lvlJc w:val="left"/>
+      <w:pPr>
+        <w:ind w:left="3240" w:hanging="360"/>
+      </w:pPr>
+      <w:rPr>
+        <w:rFonts w:ascii="Symbol" w:hAnsi="Symbol" w:hint="default"/>
+      </w:rPr>
+    </w:lvl>
+    <w:lvl w:ilvl="4" w:tplc="04090003" w:tentative="1">
+      <w:start w:val="1"/>
+      <w:numFmt w:val="bullet"/>
+      <w:lvlText w:val="o"/>
+      <w:lvlJc w:val="left"/>
+      <w:pPr>
+        <w:ind w:left="3960" w:hanging="360"/>
+      </w:pPr>
+      <w:rPr>
+        <w:rFonts w:ascii="Courier New" w:hAnsi="Courier New" w:cs="Courier New" w:hint="default"/>
+      </w:rPr>
+    </w:lvl>
+    <w:lvl w:ilvl="5" w:tplc="04090005" w:tentative="1">
+      <w:start w:val="1"/>
+      <w:numFmt w:val="bullet"/>
+      <w:lvlText w:val=""/>
+      <w:lvlJc w:val="left"/>
+      <w:pPr>
+        <w:ind w:left="4680" w:hanging="360"/>
+      </w:pPr>
+      <w:rPr>
+        <w:rFonts w:ascii="Wingdings" w:hAnsi="Wingdings" w:hint="default"/>
+      </w:rPr>
+    </w:lvl>
+    <w:lvl w:ilvl="6" w:tplc="04090001" w:tentative="1">
+      <w:start w:val="1"/>
+      <w:numFmt w:val="bullet"/>
+      <w:lvlText w:val=""/>
+      <w:lvlJc w:val="left"/>
+      <w:pPr>
+        <w:ind w:left="5400" w:hanging="360"/>
+      </w:pPr>
+      <w:rPr>
+        <w:rFonts w:ascii="Symbol" w:hAnsi="Symbol" w:hint="default"/>
+      </w:rPr>
+    </w:lvl>
+    <w:lvl w:ilvl="7" w:tplc="04090003" w:tentative="1">
+      <w:start w:val="1"/>
+      <w:numFmt w:val="bullet"/>
+      <w:lvlText w:val="o"/>
+      <w:lvlJc w:val="left"/>
+      <w:pPr>
+        <w:ind w:left="6120" w:hanging="360"/>
+      </w:pPr>
+      <w:rPr>
+        <w:rFonts w:ascii="Courier New" w:hAnsi="Courier New" w:cs="Courier New" w:hint="default"/>
+      </w:rPr>
+    </w:lvl>
+    <w:lvl w:ilvl="8" w:tplc="04090005" w:tentative="1">
+      <w:start w:val="1"/>
+      <w:numFmt w:val="bullet"/>
+      <w:lvlText w:val=""/>
+      <w:lvlJc w:val="left"/>
+      <w:pPr>
+        <w:ind w:left="6840" w:hanging="360"/>
+      </w:pPr>
+      <w:rPr>
+        <w:rFonts w:ascii="Wingdings" w:hAnsi="Wingdings" w:hint="default"/>
+      </w:rPr>
+    </w:lvl>
+  </w:abstractNum>
+  <w:abstractNum w:abstractNumId="5" w15:restartNumberingAfterBreak="0">
+    <w:nsid w:val="2A040FEE"/>
+    <w:multiLevelType w:val="hybridMultilevel"/>
+    <w:tmpl w:val="AF28FE38"/>
+    <w:lvl w:ilvl="0" w:tplc="04090001">
+      <w:start w:val="1"/>
+      <w:numFmt w:val="bullet"/>
+      <w:lvlText w:val=""/>
+      <w:lvlJc w:val="left"/>
+      <w:pPr>
+        <w:ind w:left="1080" w:hanging="360"/>
+      </w:pPr>
+      <w:rPr>
+        <w:rFonts w:ascii="Symbol" w:hAnsi="Symbol" w:hint="default"/>
+      </w:rPr>
+    </w:lvl>
+    <w:lvl w:ilvl="1" w:tplc="04090003" w:tentative="1">
+      <w:start w:val="1"/>
+      <w:numFmt w:val="bullet"/>
+      <w:lvlText w:val="o"/>
+      <w:lvlJc w:val="left"/>
+      <w:pPr>
+        <w:ind w:left="1800" w:hanging="360"/>
+      </w:pPr>
+      <w:rPr>
+        <w:rFonts w:ascii="Courier New" w:hAnsi="Courier New" w:cs="Courier New" w:hint="default"/>
+      </w:rPr>
+    </w:lvl>
+    <w:lvl w:ilvl="2" w:tplc="04090005" w:tentative="1">
+      <w:start w:val="1"/>
+      <w:numFmt w:val="bullet"/>
+      <w:lvlText w:val=""/>
+      <w:lvlJc w:val="left"/>
+      <w:pPr>
+        <w:ind w:left="2520" w:hanging="360"/>
+      </w:pPr>
+      <w:rPr>
+        <w:rFonts w:ascii="Wingdings" w:hAnsi="Wingdings" w:hint="default"/>
+      </w:rPr>
+    </w:lvl>
+    <w:lvl w:ilvl="3" w:tplc="04090001" w:tentative="1">
+      <w:start w:val="1"/>
+      <w:numFmt w:val="bullet"/>
+      <w:lvlText w:val=""/>
+      <w:lvlJc w:val="left"/>
+      <w:pPr>
+        <w:ind w:left="3240" w:hanging="360"/>
+      </w:pPr>
+      <w:rPr>
+        <w:rFonts w:ascii="Symbol" w:hAnsi="Symbol" w:hint="default"/>
+      </w:rPr>
+    </w:lvl>
+    <w:lvl w:ilvl="4" w:tplc="04090003" w:tentative="1">
+      <w:start w:val="1"/>
+      <w:numFmt w:val="bullet"/>
+      <w:lvlText w:val="o"/>
+      <w:lvlJc w:val="left"/>
+      <w:pPr>
+        <w:ind w:left="3960" w:hanging="360"/>
+      </w:pPr>
+      <w:rPr>
+        <w:rFonts w:ascii="Courier New" w:hAnsi="Courier New" w:cs="Courier New" w:hint="default"/>
+      </w:rPr>
+    </w:lvl>
+    <w:lvl w:ilvl="5" w:tplc="04090005" w:tentative="1">
+      <w:start w:val="1"/>
+      <w:numFmt w:val="bullet"/>
+      <w:lvlText w:val=""/>
+      <w:lvlJc w:val="left"/>
+      <w:pPr>
+        <w:ind w:left="4680" w:hanging="360"/>
+      </w:pPr>
+      <w:rPr>
+        <w:rFonts w:ascii="Wingdings" w:hAnsi="Wingdings" w:hint="default"/>
+      </w:rPr>
+    </w:lvl>
+    <w:lvl w:ilvl="6" w:tplc="04090001" w:tentative="1">
+      <w:start w:val="1"/>
+      <w:numFmt w:val="bullet"/>
+      <w:lvlText w:val=""/>
+      <w:lvlJc w:val="left"/>
+      <w:pPr>
+        <w:ind w:left="5400" w:hanging="360"/>
+      </w:pPr>
+      <w:rPr>
+        <w:rFonts w:ascii="Symbol" w:hAnsi="Symbol" w:hint="default"/>
+      </w:rPr>
+    </w:lvl>
+    <w:lvl w:ilvl="7" w:tplc="04090003" w:tentative="1">
+      <w:start w:val="1"/>
+      <w:numFmt w:val="bullet"/>
+      <w:lvlText w:val="o"/>
+      <w:lvlJc w:val="left"/>
+      <w:pPr>
+        <w:ind w:left="6120" w:hanging="360"/>
+      </w:pPr>
+      <w:rPr>
+        <w:rFonts w:ascii="Courier New" w:hAnsi="Courier New" w:cs="Courier New" w:hint="default"/>
+      </w:rPr>
+    </w:lvl>
+    <w:lvl w:ilvl="8" w:tplc="04090005" w:tentative="1">
+      <w:start w:val="1"/>
+      <w:numFmt w:val="bullet"/>
+      <w:lvlText w:val=""/>
+      <w:lvlJc w:val="left"/>
+      <w:pPr>
+        <w:ind w:left="6840" w:hanging="360"/>
+      </w:pPr>
+      <w:rPr>
+        <w:rFonts w:ascii="Wingdings" w:hAnsi="Wingdings" w:hint="default"/>
+      </w:rPr>
+    </w:lvl>
+  </w:abstractNum>
+  <w:abstractNum w:abstractNumId="6" w15:restartNumberingAfterBreak="0">
     <w:nsid w:val="31750B5A"/>
     <w:multiLevelType w:val="multilevel"/>
     <w:tmpl w:val="77E4E796"/>
@@ -1799,6 +2941,458 @@
       </w:pPr>
       <w:rPr>
         <w:u w:val="none"/>
+      </w:rPr>
+    </w:lvl>
+  </w:abstractNum>
+  <w:abstractNum w:abstractNumId="7" w15:restartNumberingAfterBreak="0">
+    <w:nsid w:val="43E1538C"/>
+    <w:multiLevelType w:val="hybridMultilevel"/>
+    <w:tmpl w:val="CF42B0E0"/>
+    <w:lvl w:ilvl="0" w:tplc="04090001">
+      <w:start w:val="1"/>
+      <w:numFmt w:val="bullet"/>
+      <w:lvlText w:val=""/>
+      <w:lvlJc w:val="left"/>
+      <w:pPr>
+        <w:ind w:left="720" w:hanging="360"/>
+      </w:pPr>
+      <w:rPr>
+        <w:rFonts w:ascii="Symbol" w:hAnsi="Symbol" w:hint="default"/>
+      </w:rPr>
+    </w:lvl>
+    <w:lvl w:ilvl="1" w:tplc="04090003" w:tentative="1">
+      <w:start w:val="1"/>
+      <w:numFmt w:val="bullet"/>
+      <w:lvlText w:val="o"/>
+      <w:lvlJc w:val="left"/>
+      <w:pPr>
+        <w:ind w:left="1440" w:hanging="360"/>
+      </w:pPr>
+      <w:rPr>
+        <w:rFonts w:ascii="Courier New" w:hAnsi="Courier New" w:cs="Courier New" w:hint="default"/>
+      </w:rPr>
+    </w:lvl>
+    <w:lvl w:ilvl="2" w:tplc="04090005" w:tentative="1">
+      <w:start w:val="1"/>
+      <w:numFmt w:val="bullet"/>
+      <w:lvlText w:val=""/>
+      <w:lvlJc w:val="left"/>
+      <w:pPr>
+        <w:ind w:left="2160" w:hanging="360"/>
+      </w:pPr>
+      <w:rPr>
+        <w:rFonts w:ascii="Wingdings" w:hAnsi="Wingdings" w:hint="default"/>
+      </w:rPr>
+    </w:lvl>
+    <w:lvl w:ilvl="3" w:tplc="04090001" w:tentative="1">
+      <w:start w:val="1"/>
+      <w:numFmt w:val="bullet"/>
+      <w:lvlText w:val=""/>
+      <w:lvlJc w:val="left"/>
+      <w:pPr>
+        <w:ind w:left="2880" w:hanging="360"/>
+      </w:pPr>
+      <w:rPr>
+        <w:rFonts w:ascii="Symbol" w:hAnsi="Symbol" w:hint="default"/>
+      </w:rPr>
+    </w:lvl>
+    <w:lvl w:ilvl="4" w:tplc="04090003" w:tentative="1">
+      <w:start w:val="1"/>
+      <w:numFmt w:val="bullet"/>
+      <w:lvlText w:val="o"/>
+      <w:lvlJc w:val="left"/>
+      <w:pPr>
+        <w:ind w:left="3600" w:hanging="360"/>
+      </w:pPr>
+      <w:rPr>
+        <w:rFonts w:ascii="Courier New" w:hAnsi="Courier New" w:cs="Courier New" w:hint="default"/>
+      </w:rPr>
+    </w:lvl>
+    <w:lvl w:ilvl="5" w:tplc="04090005" w:tentative="1">
+      <w:start w:val="1"/>
+      <w:numFmt w:val="bullet"/>
+      <w:lvlText w:val=""/>
+      <w:lvlJc w:val="left"/>
+      <w:pPr>
+        <w:ind w:left="4320" w:hanging="360"/>
+      </w:pPr>
+      <w:rPr>
+        <w:rFonts w:ascii="Wingdings" w:hAnsi="Wingdings" w:hint="default"/>
+      </w:rPr>
+    </w:lvl>
+    <w:lvl w:ilvl="6" w:tplc="04090001" w:tentative="1">
+      <w:start w:val="1"/>
+      <w:numFmt w:val="bullet"/>
+      <w:lvlText w:val=""/>
+      <w:lvlJc w:val="left"/>
+      <w:pPr>
+        <w:ind w:left="5040" w:hanging="360"/>
+      </w:pPr>
+      <w:rPr>
+        <w:rFonts w:ascii="Symbol" w:hAnsi="Symbol" w:hint="default"/>
+      </w:rPr>
+    </w:lvl>
+    <w:lvl w:ilvl="7" w:tplc="04090003" w:tentative="1">
+      <w:start w:val="1"/>
+      <w:numFmt w:val="bullet"/>
+      <w:lvlText w:val="o"/>
+      <w:lvlJc w:val="left"/>
+      <w:pPr>
+        <w:ind w:left="5760" w:hanging="360"/>
+      </w:pPr>
+      <w:rPr>
+        <w:rFonts w:ascii="Courier New" w:hAnsi="Courier New" w:cs="Courier New" w:hint="default"/>
+      </w:rPr>
+    </w:lvl>
+    <w:lvl w:ilvl="8" w:tplc="04090005" w:tentative="1">
+      <w:start w:val="1"/>
+      <w:numFmt w:val="bullet"/>
+      <w:lvlText w:val=""/>
+      <w:lvlJc w:val="left"/>
+      <w:pPr>
+        <w:ind w:left="6480" w:hanging="360"/>
+      </w:pPr>
+      <w:rPr>
+        <w:rFonts w:ascii="Wingdings" w:hAnsi="Wingdings" w:hint="default"/>
+      </w:rPr>
+    </w:lvl>
+  </w:abstractNum>
+  <w:abstractNum w:abstractNumId="8" w15:restartNumberingAfterBreak="0">
+    <w:nsid w:val="46F84D29"/>
+    <w:multiLevelType w:val="hybridMultilevel"/>
+    <w:tmpl w:val="E8B032EA"/>
+    <w:lvl w:ilvl="0" w:tplc="04090001">
+      <w:start w:val="1"/>
+      <w:numFmt w:val="bullet"/>
+      <w:lvlText w:val=""/>
+      <w:lvlJc w:val="left"/>
+      <w:pPr>
+        <w:ind w:left="720" w:hanging="360"/>
+      </w:pPr>
+      <w:rPr>
+        <w:rFonts w:ascii="Symbol" w:hAnsi="Symbol" w:hint="default"/>
+      </w:rPr>
+    </w:lvl>
+    <w:lvl w:ilvl="1" w:tplc="04090003">
+      <w:start w:val="1"/>
+      <w:numFmt w:val="bullet"/>
+      <w:lvlText w:val="o"/>
+      <w:lvlJc w:val="left"/>
+      <w:pPr>
+        <w:ind w:left="1440" w:hanging="360"/>
+      </w:pPr>
+      <w:rPr>
+        <w:rFonts w:ascii="Courier New" w:hAnsi="Courier New" w:cs="Courier New" w:hint="default"/>
+      </w:rPr>
+    </w:lvl>
+    <w:lvl w:ilvl="2" w:tplc="04090005" w:tentative="1">
+      <w:start w:val="1"/>
+      <w:numFmt w:val="bullet"/>
+      <w:lvlText w:val=""/>
+      <w:lvlJc w:val="left"/>
+      <w:pPr>
+        <w:ind w:left="2160" w:hanging="360"/>
+      </w:pPr>
+      <w:rPr>
+        <w:rFonts w:ascii="Wingdings" w:hAnsi="Wingdings" w:hint="default"/>
+      </w:rPr>
+    </w:lvl>
+    <w:lvl w:ilvl="3" w:tplc="04090001" w:tentative="1">
+      <w:start w:val="1"/>
+      <w:numFmt w:val="bullet"/>
+      <w:lvlText w:val=""/>
+      <w:lvlJc w:val="left"/>
+      <w:pPr>
+        <w:ind w:left="2880" w:hanging="360"/>
+      </w:pPr>
+      <w:rPr>
+        <w:rFonts w:ascii="Symbol" w:hAnsi="Symbol" w:hint="default"/>
+      </w:rPr>
+    </w:lvl>
+    <w:lvl w:ilvl="4" w:tplc="04090003" w:tentative="1">
+      <w:start w:val="1"/>
+      <w:numFmt w:val="bullet"/>
+      <w:lvlText w:val="o"/>
+      <w:lvlJc w:val="left"/>
+      <w:pPr>
+        <w:ind w:left="3600" w:hanging="360"/>
+      </w:pPr>
+      <w:rPr>
+        <w:rFonts w:ascii="Courier New" w:hAnsi="Courier New" w:cs="Courier New" w:hint="default"/>
+      </w:rPr>
+    </w:lvl>
+    <w:lvl w:ilvl="5" w:tplc="04090005" w:tentative="1">
+      <w:start w:val="1"/>
+      <w:numFmt w:val="bullet"/>
+      <w:lvlText w:val=""/>
+      <w:lvlJc w:val="left"/>
+      <w:pPr>
+        <w:ind w:left="4320" w:hanging="360"/>
+      </w:pPr>
+      <w:rPr>
+        <w:rFonts w:ascii="Wingdings" w:hAnsi="Wingdings" w:hint="default"/>
+      </w:rPr>
+    </w:lvl>
+    <w:lvl w:ilvl="6" w:tplc="04090001" w:tentative="1">
+      <w:start w:val="1"/>
+      <w:numFmt w:val="bullet"/>
+      <w:lvlText w:val=""/>
+      <w:lvlJc w:val="left"/>
+      <w:pPr>
+        <w:ind w:left="5040" w:hanging="360"/>
+      </w:pPr>
+      <w:rPr>
+        <w:rFonts w:ascii="Symbol" w:hAnsi="Symbol" w:hint="default"/>
+      </w:rPr>
+    </w:lvl>
+    <w:lvl w:ilvl="7" w:tplc="04090003" w:tentative="1">
+      <w:start w:val="1"/>
+      <w:numFmt w:val="bullet"/>
+      <w:lvlText w:val="o"/>
+      <w:lvlJc w:val="left"/>
+      <w:pPr>
+        <w:ind w:left="5760" w:hanging="360"/>
+      </w:pPr>
+      <w:rPr>
+        <w:rFonts w:ascii="Courier New" w:hAnsi="Courier New" w:cs="Courier New" w:hint="default"/>
+      </w:rPr>
+    </w:lvl>
+    <w:lvl w:ilvl="8" w:tplc="04090005" w:tentative="1">
+      <w:start w:val="1"/>
+      <w:numFmt w:val="bullet"/>
+      <w:lvlText w:val=""/>
+      <w:lvlJc w:val="left"/>
+      <w:pPr>
+        <w:ind w:left="6480" w:hanging="360"/>
+      </w:pPr>
+      <w:rPr>
+        <w:rFonts w:ascii="Wingdings" w:hAnsi="Wingdings" w:hint="default"/>
+      </w:rPr>
+    </w:lvl>
+  </w:abstractNum>
+  <w:abstractNum w:abstractNumId="9" w15:restartNumberingAfterBreak="0">
+    <w:nsid w:val="65CA4286"/>
+    <w:multiLevelType w:val="hybridMultilevel"/>
+    <w:tmpl w:val="80769FD6"/>
+    <w:lvl w:ilvl="0" w:tplc="04090001">
+      <w:start w:val="1"/>
+      <w:numFmt w:val="bullet"/>
+      <w:lvlText w:val=""/>
+      <w:lvlJc w:val="left"/>
+      <w:pPr>
+        <w:ind w:left="720" w:hanging="360"/>
+      </w:pPr>
+      <w:rPr>
+        <w:rFonts w:ascii="Symbol" w:hAnsi="Symbol" w:hint="default"/>
+      </w:rPr>
+    </w:lvl>
+    <w:lvl w:ilvl="1" w:tplc="04090003">
+      <w:start w:val="1"/>
+      <w:numFmt w:val="bullet"/>
+      <w:lvlText w:val="o"/>
+      <w:lvlJc w:val="left"/>
+      <w:pPr>
+        <w:ind w:left="1440" w:hanging="360"/>
+      </w:pPr>
+      <w:rPr>
+        <w:rFonts w:ascii="Courier New" w:hAnsi="Courier New" w:cs="Courier New" w:hint="default"/>
+      </w:rPr>
+    </w:lvl>
+    <w:lvl w:ilvl="2" w:tplc="04090005" w:tentative="1">
+      <w:start w:val="1"/>
+      <w:numFmt w:val="bullet"/>
+      <w:lvlText w:val=""/>
+      <w:lvlJc w:val="left"/>
+      <w:pPr>
+        <w:ind w:left="2160" w:hanging="360"/>
+      </w:pPr>
+      <w:rPr>
+        <w:rFonts w:ascii="Wingdings" w:hAnsi="Wingdings" w:hint="default"/>
+      </w:rPr>
+    </w:lvl>
+    <w:lvl w:ilvl="3" w:tplc="04090001" w:tentative="1">
+      <w:start w:val="1"/>
+      <w:numFmt w:val="bullet"/>
+      <w:lvlText w:val=""/>
+      <w:lvlJc w:val="left"/>
+      <w:pPr>
+        <w:ind w:left="2880" w:hanging="360"/>
+      </w:pPr>
+      <w:rPr>
+        <w:rFonts w:ascii="Symbol" w:hAnsi="Symbol" w:hint="default"/>
+      </w:rPr>
+    </w:lvl>
+    <w:lvl w:ilvl="4" w:tplc="04090003" w:tentative="1">
+      <w:start w:val="1"/>
+      <w:numFmt w:val="bullet"/>
+      <w:lvlText w:val="o"/>
+      <w:lvlJc w:val="left"/>
+      <w:pPr>
+        <w:ind w:left="3600" w:hanging="360"/>
+      </w:pPr>
+      <w:rPr>
+        <w:rFonts w:ascii="Courier New" w:hAnsi="Courier New" w:cs="Courier New" w:hint="default"/>
+      </w:rPr>
+    </w:lvl>
+    <w:lvl w:ilvl="5" w:tplc="04090005" w:tentative="1">
+      <w:start w:val="1"/>
+      <w:numFmt w:val="bullet"/>
+      <w:lvlText w:val=""/>
+      <w:lvlJc w:val="left"/>
+      <w:pPr>
+        <w:ind w:left="4320" w:hanging="360"/>
+      </w:pPr>
+      <w:rPr>
+        <w:rFonts w:ascii="Wingdings" w:hAnsi="Wingdings" w:hint="default"/>
+      </w:rPr>
+    </w:lvl>
+    <w:lvl w:ilvl="6" w:tplc="04090001" w:tentative="1">
+      <w:start w:val="1"/>
+      <w:numFmt w:val="bullet"/>
+      <w:lvlText w:val=""/>
+      <w:lvlJc w:val="left"/>
+      <w:pPr>
+        <w:ind w:left="5040" w:hanging="360"/>
+      </w:pPr>
+      <w:rPr>
+        <w:rFonts w:ascii="Symbol" w:hAnsi="Symbol" w:hint="default"/>
+      </w:rPr>
+    </w:lvl>
+    <w:lvl w:ilvl="7" w:tplc="04090003" w:tentative="1">
+      <w:start w:val="1"/>
+      <w:numFmt w:val="bullet"/>
+      <w:lvlText w:val="o"/>
+      <w:lvlJc w:val="left"/>
+      <w:pPr>
+        <w:ind w:left="5760" w:hanging="360"/>
+      </w:pPr>
+      <w:rPr>
+        <w:rFonts w:ascii="Courier New" w:hAnsi="Courier New" w:cs="Courier New" w:hint="default"/>
+      </w:rPr>
+    </w:lvl>
+    <w:lvl w:ilvl="8" w:tplc="04090005" w:tentative="1">
+      <w:start w:val="1"/>
+      <w:numFmt w:val="bullet"/>
+      <w:lvlText w:val=""/>
+      <w:lvlJc w:val="left"/>
+      <w:pPr>
+        <w:ind w:left="6480" w:hanging="360"/>
+      </w:pPr>
+      <w:rPr>
+        <w:rFonts w:ascii="Wingdings" w:hAnsi="Wingdings" w:hint="default"/>
+      </w:rPr>
+    </w:lvl>
+  </w:abstractNum>
+  <w:abstractNum w:abstractNumId="10" w15:restartNumberingAfterBreak="0">
+    <w:nsid w:val="6CCC24A6"/>
+    <w:multiLevelType w:val="hybridMultilevel"/>
+    <w:tmpl w:val="64129C22"/>
+    <w:lvl w:ilvl="0" w:tplc="04090001">
+      <w:start w:val="1"/>
+      <w:numFmt w:val="bullet"/>
+      <w:lvlText w:val=""/>
+      <w:lvlJc w:val="left"/>
+      <w:pPr>
+        <w:ind w:left="720" w:hanging="360"/>
+      </w:pPr>
+      <w:rPr>
+        <w:rFonts w:ascii="Symbol" w:hAnsi="Symbol" w:hint="default"/>
+      </w:rPr>
+    </w:lvl>
+    <w:lvl w:ilvl="1" w:tplc="04090003">
+      <w:start w:val="1"/>
+      <w:numFmt w:val="bullet"/>
+      <w:lvlText w:val="o"/>
+      <w:lvlJc w:val="left"/>
+      <w:pPr>
+        <w:ind w:left="1440" w:hanging="360"/>
+      </w:pPr>
+      <w:rPr>
+        <w:rFonts w:ascii="Courier New" w:hAnsi="Courier New" w:cs="Courier New" w:hint="default"/>
+      </w:rPr>
+    </w:lvl>
+    <w:lvl w:ilvl="2" w:tplc="04090005" w:tentative="1">
+      <w:start w:val="1"/>
+      <w:numFmt w:val="bullet"/>
+      <w:lvlText w:val=""/>
+      <w:lvlJc w:val="left"/>
+      <w:pPr>
+        <w:ind w:left="2160" w:hanging="360"/>
+      </w:pPr>
+      <w:rPr>
+        <w:rFonts w:ascii="Wingdings" w:hAnsi="Wingdings" w:hint="default"/>
+      </w:rPr>
+    </w:lvl>
+    <w:lvl w:ilvl="3" w:tplc="04090001" w:tentative="1">
+      <w:start w:val="1"/>
+      <w:numFmt w:val="bullet"/>
+      <w:lvlText w:val=""/>
+      <w:lvlJc w:val="left"/>
+      <w:pPr>
+        <w:ind w:left="2880" w:hanging="360"/>
+      </w:pPr>
+      <w:rPr>
+        <w:rFonts w:ascii="Symbol" w:hAnsi="Symbol" w:hint="default"/>
+      </w:rPr>
+    </w:lvl>
+    <w:lvl w:ilvl="4" w:tplc="04090003" w:tentative="1">
+      <w:start w:val="1"/>
+      <w:numFmt w:val="bullet"/>
+      <w:lvlText w:val="o"/>
+      <w:lvlJc w:val="left"/>
+      <w:pPr>
+        <w:ind w:left="3600" w:hanging="360"/>
+      </w:pPr>
+      <w:rPr>
+        <w:rFonts w:ascii="Courier New" w:hAnsi="Courier New" w:cs="Courier New" w:hint="default"/>
+      </w:rPr>
+    </w:lvl>
+    <w:lvl w:ilvl="5" w:tplc="04090005" w:tentative="1">
+      <w:start w:val="1"/>
+      <w:numFmt w:val="bullet"/>
+      <w:lvlText w:val=""/>
+      <w:lvlJc w:val="left"/>
+      <w:pPr>
+        <w:ind w:left="4320" w:hanging="360"/>
+      </w:pPr>
+      <w:rPr>
+        <w:rFonts w:ascii="Wingdings" w:hAnsi="Wingdings" w:hint="default"/>
+      </w:rPr>
+    </w:lvl>
+    <w:lvl w:ilvl="6" w:tplc="04090001" w:tentative="1">
+      <w:start w:val="1"/>
+      <w:numFmt w:val="bullet"/>
+      <w:lvlText w:val=""/>
+      <w:lvlJc w:val="left"/>
+      <w:pPr>
+        <w:ind w:left="5040" w:hanging="360"/>
+      </w:pPr>
+      <w:rPr>
+        <w:rFonts w:ascii="Symbol" w:hAnsi="Symbol" w:hint="default"/>
+      </w:rPr>
+    </w:lvl>
+    <w:lvl w:ilvl="7" w:tplc="04090003" w:tentative="1">
+      <w:start w:val="1"/>
+      <w:numFmt w:val="bullet"/>
+      <w:lvlText w:val="o"/>
+      <w:lvlJc w:val="left"/>
+      <w:pPr>
+        <w:ind w:left="5760" w:hanging="360"/>
+      </w:pPr>
+      <w:rPr>
+        <w:rFonts w:ascii="Courier New" w:hAnsi="Courier New" w:cs="Courier New" w:hint="default"/>
+      </w:rPr>
+    </w:lvl>
+    <w:lvl w:ilvl="8" w:tplc="04090005" w:tentative="1">
+      <w:start w:val="1"/>
+      <w:numFmt w:val="bullet"/>
+      <w:lvlText w:val=""/>
+      <w:lvlJc w:val="left"/>
+      <w:pPr>
+        <w:ind w:left="6480" w:hanging="360"/>
+      </w:pPr>
+      <w:rPr>
+        <w:rFonts w:ascii="Wingdings" w:hAnsi="Wingdings" w:hint="default"/>
       </w:rPr>
     </w:lvl>
   </w:abstractNum>
@@ -1806,10 +3400,34 @@
     <w:abstractNumId w:val="0"/>
   </w:num>
   <w:num w:numId="2">
-    <w:abstractNumId w:val="2"/>
+    <w:abstractNumId w:val="6"/>
   </w:num>
   <w:num w:numId="3">
     <w:abstractNumId w:val="1"/>
+  </w:num>
+  <w:num w:numId="4">
+    <w:abstractNumId w:val="7"/>
+  </w:num>
+  <w:num w:numId="5">
+    <w:abstractNumId w:val="3"/>
+  </w:num>
+  <w:num w:numId="6">
+    <w:abstractNumId w:val="8"/>
+  </w:num>
+  <w:num w:numId="7">
+    <w:abstractNumId w:val="9"/>
+  </w:num>
+  <w:num w:numId="8">
+    <w:abstractNumId w:val="4"/>
+  </w:num>
+  <w:num w:numId="9">
+    <w:abstractNumId w:val="5"/>
+  </w:num>
+  <w:num w:numId="10">
+    <w:abstractNumId w:val="2"/>
+  </w:num>
+  <w:num w:numId="11">
+    <w:abstractNumId w:val="10"/>
   </w:num>
 </w:numbering>
 </file>
@@ -2403,6 +4021,17 @@
       <w:szCs w:val="18"/>
     </w:rPr>
   </w:style>
+  <w:style w:type="paragraph" w:styleId="ListParagraph">
+    <w:name w:val="List Paragraph"/>
+    <w:basedOn w:val="Normal"/>
+    <w:uiPriority w:val="34"/>
+    <w:qFormat/>
+    <w:rsid w:val="00F27003"/>
+    <w:pPr>
+      <w:ind w:left="720"/>
+      <w:contextualSpacing/>
+    </w:pPr>
+  </w:style>
 </w:styles>
 </file>
 
@@ -2672,7 +4301,7 @@
 </file>
 
 <file path=customXml/itemProps1.xml><?xml version="1.0" encoding="utf-8"?>
-<ds:datastoreItem xmlns:ds="http://schemas.openxmlformats.org/officeDocument/2006/customXml" ds:itemID="{BF47B2B5-2406-4573-AA55-8B292A4CFEC9}">
+<ds:datastoreItem xmlns:ds="http://schemas.openxmlformats.org/officeDocument/2006/customXml" ds:itemID="{8F047A8E-EE52-4440-BCB4-179B32FE3292}">
   <ds:schemaRefs>
     <ds:schemaRef ds:uri="http://schemas.openxmlformats.org/officeDocument/2006/bibliography"/>
   </ds:schemaRefs>

</xml_diff>